<commit_message>
Formatting and spelling fixes.
</commit_message>
<xml_diff>
--- a/Kobe project 3.docx
+++ b/Kobe project 3.docx
@@ -1,6 +1,6 @@
 
 <file path=word/document.xml><?xml version="1.0" encoding="utf-8"?>
-<w:document xmlns:wpc="http://schemas.microsoft.com/office/word/2010/wordprocessingCanvas" xmlns:cx="http://schemas.microsoft.com/office/drawing/2014/chartex" xmlns:cx1="http://schemas.microsoft.com/office/drawing/2015/9/8/chartex" xmlns:cx2="http://schemas.microsoft.com/office/drawing/2015/10/21/chartex" xmlns:cx3="http://schemas.microsoft.com/office/drawing/2016/5/9/chartex" xmlns:cx4="http://schemas.microsoft.com/office/drawing/2016/5/10/chartex" xmlns:cx5="http://schemas.microsoft.com/office/drawing/2016/5/11/chartex" xmlns:cx6="http://schemas.microsoft.com/office/drawing/2016/5/12/chartex" xmlns:cx7="http://schemas.microsoft.com/office/drawing/2016/5/13/chartex" xmlns:cx8="http://schemas.microsoft.com/office/drawing/2016/5/14/chartex" xmlns:mc="http://schemas.openxmlformats.org/markup-compatibility/2006" xmlns:aink="http://schemas.microsoft.com/office/drawing/2016/ink" xmlns:am3d="http://schemas.microsoft.com/office/drawing/2017/model3d" xmlns:o="urn:schemas-microsoft-com:office:office" xmlns:r="http://schemas.openxmlformats.org/officeDocument/2006/relationships" xmlns:m="http://schemas.openxmlformats.org/officeDocument/2006/math" xmlns:v="urn:schemas-microsoft-com:vml" xmlns:wp14="http://schemas.microsoft.com/office/word/2010/wordprocessingDrawing" xmlns:wp="http://schemas.openxmlformats.org/drawingml/2006/wordprocessingDrawing" xmlns:w10="urn:schemas-microsoft-com:office:word" xmlns:w="http://schemas.openxmlformats.org/wordprocessingml/2006/main" xmlns:w14="http://schemas.microsoft.com/office/word/2010/wordml" xmlns:w15="http://schemas.microsoft.com/office/word/2012/wordml" xmlns:w16cid="http://schemas.microsoft.com/office/word/2016/wordml/cid" xmlns:w16se="http://schemas.microsoft.com/office/word/2015/wordml/symex" xmlns:wpg="http://schemas.microsoft.com/office/word/2010/wordprocessingGroup" xmlns:wpi="http://schemas.microsoft.com/office/word/2010/wordprocessingInk" xmlns:wne="http://schemas.microsoft.com/office/word/2006/wordml" xmlns:wps="http://schemas.microsoft.com/office/word/2010/wordprocessingShape" mc:Ignorable="w14 w15 w16se w16cid wp14">
+<w:document xmlns:wpc="http://schemas.microsoft.com/office/word/2010/wordprocessingCanvas" xmlns:mo="http://schemas.microsoft.com/office/mac/office/2008/main" xmlns:mc="http://schemas.openxmlformats.org/markup-compatibility/2006" xmlns:mv="urn:schemas-microsoft-com:mac:vml" xmlns:o="urn:schemas-microsoft-com:office:office" xmlns:r="http://schemas.openxmlformats.org/officeDocument/2006/relationships" xmlns:m="http://schemas.openxmlformats.org/officeDocument/2006/math" xmlns:v="urn:schemas-microsoft-com:vml" xmlns:wp14="http://schemas.microsoft.com/office/word/2010/wordprocessingDrawing" xmlns:wp="http://schemas.openxmlformats.org/drawingml/2006/wordprocessingDrawing" xmlns:w10="urn:schemas-microsoft-com:office:word" xmlns:w="http://schemas.openxmlformats.org/wordprocessingml/2006/main" xmlns:w14="http://schemas.microsoft.com/office/word/2010/wordml" xmlns:w15="http://schemas.microsoft.com/office/word/2012/wordml" xmlns:wpg="http://schemas.microsoft.com/office/word/2010/wordprocessingGroup" xmlns:wpi="http://schemas.microsoft.com/office/word/2010/wordprocessingInk" xmlns:wne="http://schemas.microsoft.com/office/word/2006/wordml" xmlns:wps="http://schemas.microsoft.com/office/word/2010/wordprocessingShape" mc:Ignorable="w14 w15 wp14">
   <w:body>
     <w:p>
       <w:pPr>
@@ -41,10 +41,24 @@
         <w:t xml:space="preserve">the limitations of </w:t>
       </w:r>
       <w:r>
-        <w:t>these methods is the response variables has to be numeric, or analog.  To describe a categorical variable, or digital, there is logistical regression</w:t>
-      </w:r>
-      <w:r>
-        <w:t xml:space="preserve">.  We will be running logistical regression on Kobe Bryant’s shots trying to predict if he will make or miss the shot.  We will also be answering some questions about different scenarios and how they affect his hot percentage. </w:t>
+        <w:t xml:space="preserve">these methods </w:t>
+      </w:r>
+      <w:proofErr w:type="gramStart"/>
+      <w:r>
+        <w:t>is</w:t>
+      </w:r>
+      <w:proofErr w:type="gramEnd"/>
+      <w:r>
+        <w:t xml:space="preserve"> the response variables has to be numeric, or analog.  To describe a categorical variable, or digital, there is logistical regression</w:t>
+      </w:r>
+      <w:r>
+        <w:t xml:space="preserve">.  We will be running logistical regression on Kobe Bryant’s shots trying to predict if he will make or miss the shot.  We will also be answering some questions about different scenarios and how they affect his </w:t>
+      </w:r>
+      <w:r>
+        <w:t>s</w:t>
+      </w:r>
+      <w:r>
+        <w:t xml:space="preserve">hot percentage. </w:t>
       </w:r>
     </w:p>
     <w:p>
@@ -81,10 +95,69 @@
         <w:t xml:space="preserve">The data </w:t>
       </w:r>
       <w:r>
-        <w:t>consists of 29 years of Kobe’s shot history, containing 25different variables and roughly 30 thousand observations.  Throughout the data set there are 5 thousand observations missing the shot_made_flag.</w:t>
-      </w:r>
-      <w:r>
-        <w:t xml:space="preserve">  To make things a little more difficult we are only allowed to use the variables that came before the missing value to predict the missing value.</w:t>
+        <w:t>consist</w:t>
+      </w:r>
+      <w:r>
+        <w:t xml:space="preserve"> of 29 years of Kobe</w:t>
+      </w:r>
+      <w:r>
+        <w:t xml:space="preserve"> Bryant</w:t>
+      </w:r>
+      <w:r>
+        <w:t>’s shot h</w:t>
+      </w:r>
+      <w:r>
+        <w:t>istory:</w:t>
+      </w:r>
+      <w:r>
+        <w:t xml:space="preserve"> 25</w:t>
+      </w:r>
+      <w:r>
+        <w:t xml:space="preserve"> </w:t>
+      </w:r>
+      <w:r>
+        <w:t>variables and rough</w:t>
+      </w:r>
+      <w:r>
+        <w:t>ly 30 thousand observations.  The</w:t>
+      </w:r>
+      <w:r>
+        <w:t xml:space="preserve"> data set </w:t>
+      </w:r>
+      <w:r>
+        <w:t>includes</w:t>
+      </w:r>
+      <w:r>
+        <w:t xml:space="preserve"> 5 thousand observations </w:t>
+      </w:r>
+      <w:r>
+        <w:t>with an unknown value for</w:t>
+      </w:r>
+      <w:r>
+        <w:t xml:space="preserve"> </w:t>
+      </w:r>
+      <w:r>
+        <w:t xml:space="preserve">the </w:t>
+      </w:r>
+      <w:proofErr w:type="spellStart"/>
+      <w:r>
+        <w:t>shot_made_flag</w:t>
+      </w:r>
+      <w:proofErr w:type="spellEnd"/>
+      <w:r>
+        <w:t xml:space="preserve"> response variable</w:t>
+      </w:r>
+      <w:r>
+        <w:t>.</w:t>
+      </w:r>
+      <w:r>
+        <w:t xml:space="preserve">  To </w:t>
+      </w:r>
+      <w:r>
+        <w:t>prevent leakage, predictive models must use only the observations</w:t>
+      </w:r>
+      <w:r>
+        <w:t xml:space="preserve"> that came before the missing value to predict the missing value.</w:t>
       </w:r>
     </w:p>
     <w:p>
@@ -100,7 +173,19 @@
     </w:p>
     <w:p>
       <w:r>
-        <w:t>Before starting on a project we like to know the data and see what is useful and what we need to transform, because in most statistical models there are many assumptions that need to be meet. Logistical regression does not have these same limitations, the main assumptions focus on independence of variables, which we can assume, because Kobe cannot shot the same shot twice</w:t>
+        <w:t xml:space="preserve">Before starting on a </w:t>
+      </w:r>
+      <w:r>
+        <w:t>project,</w:t>
+      </w:r>
+      <w:r>
+        <w:t xml:space="preserve"> we like to know the data and see what is useful and what we need to transform, because in most statistical models there are many assumptions that need to be meet. Logistical regression does not have these same limitations, the main assumptions focus on independence of variables, which we can assume, because Kobe cannot </w:t>
+      </w:r>
+      <w:r>
+        <w:t>shoot</w:t>
+      </w:r>
+      <w:r>
+        <w:t xml:space="preserve"> the same shot twice</w:t>
       </w:r>
       <w:r>
         <w:t>.</w:t>
@@ -114,20 +199,36 @@
       <w:r>
         <w:t xml:space="preserve">frequency counts on the different categorical variables.  In fig.1 vs fig.2 we are displaying two different </w:t>
       </w:r>
-    </w:p>
-    <w:p>
-      <w:r>
-        <w:t xml:space="preserve"> </w:t>
-      </w:r>
+      <w:r>
+        <w:t>distributions</w:t>
+      </w:r>
+      <w:r>
+        <w:t xml:space="preserve">.  </w:t>
+      </w:r>
+    </w:p>
+    <w:p>
+      <w:pPr>
+        <w:sectPr>
+          <w:headerReference w:type="default" r:id="rId8"/>
+          <w:footerReference w:type="default" r:id="rId9"/>
+          <w:pgSz w:w="12240" w:h="15840"/>
+          <w:pgMar w:top="1440" w:right="1440" w:bottom="1440" w:left="1440" w:header="720" w:footer="720" w:gutter="0"/>
+          <w:cols w:space="720"/>
+          <w:docGrid w:linePitch="360"/>
+        </w:sectPr>
+      </w:pPr>
+    </w:p>
+    <w:p>
       <w:r>
         <w:rPr>
           <w:noProof/>
         </w:rPr>
+        <w:lastRenderedPageBreak/>
         <w:drawing>
-          <wp:inline distT="0" distB="0" distL="0" distR="0" wp14:anchorId="3CE0B2B4" wp14:editId="74069949">
-            <wp:extent cx="2925402" cy="2181860"/>
-            <wp:effectExtent l="0" t="0" r="8890" b="8890"/>
-            <wp:docPr id="1" name="Picture 1"/>
+          <wp:inline distT="0" distB="0" distL="0" distR="0" wp14:anchorId="57D5F27B" wp14:editId="06F5FFB0">
+            <wp:extent cx="2743200" cy="2045695"/>
+            <wp:effectExtent l="0" t="0" r="0" b="12065"/>
+            <wp:docPr id="4" name="Picture 4"/>
             <wp:cNvGraphicFramePr>
               <a:graphicFrameLocks xmlns:a="http://schemas.openxmlformats.org/drawingml/2006/main" noChangeAspect="1"/>
             </wp:cNvGraphicFramePr>
@@ -139,14 +240,14 @@
                     <pic:cNvPicPr/>
                   </pic:nvPicPr>
                   <pic:blipFill rotWithShape="1">
-                    <a:blip r:embed="rId8"/>
+                    <a:blip r:embed="rId10"/>
                     <a:srcRect l="74831" t="38082" r="7851" b="16246"/>
                     <a:stretch/>
                   </pic:blipFill>
                   <pic:spPr bwMode="auto">
                     <a:xfrm>
                       <a:off x="0" y="0"/>
-                      <a:ext cx="2976171" cy="2219725"/>
+                      <a:ext cx="2743200" cy="2045695"/>
                     </a:xfrm>
                     <a:prstGeom prst="rect">
                       <a:avLst/>
@@ -166,15 +267,50 @@
           </wp:inline>
         </w:drawing>
       </w:r>
+    </w:p>
+    <w:p>
+      <w:pPr>
+        <w:jc w:val="center"/>
+      </w:pPr>
+      <w:r>
+        <w:t>Fig. 1 (</w:t>
+      </w:r>
+      <w:bookmarkStart w:id="0" w:name="_GoBack"/>
+      <w:bookmarkEnd w:id="0"/>
+      <w:r>
+        <w:t xml:space="preserve">missed, </w:t>
+      </w:r>
+      <w:proofErr w:type="gramStart"/>
+      <w:r>
+        <w:t>left  made</w:t>
+      </w:r>
+      <w:proofErr w:type="gramEnd"/>
+      <w:r>
+        <w:t>, right)</w:t>
+      </w:r>
+    </w:p>
+    <w:p>
+      <w:pPr>
+        <w:jc w:val="center"/>
+      </w:pPr>
+      <w:r>
+        <w:t>Seconds remaining</w:t>
+      </w:r>
+    </w:p>
+    <w:p>
+      <w:r>
+        <w:br w:type="column"/>
+      </w:r>
       <w:r>
         <w:rPr>
           <w:noProof/>
         </w:rPr>
+        <w:lastRenderedPageBreak/>
         <w:drawing>
-          <wp:inline distT="0" distB="0" distL="0" distR="0" wp14:anchorId="37DB9D1C" wp14:editId="12CB7A49">
-            <wp:extent cx="2924175" cy="2241284"/>
-            <wp:effectExtent l="0" t="0" r="0" b="6985"/>
-            <wp:docPr id="2" name="Picture 2"/>
+          <wp:inline distT="0" distB="0" distL="0" distR="0" wp14:anchorId="68FFE590" wp14:editId="54ED49B8">
+            <wp:extent cx="2680335" cy="2054364"/>
+            <wp:effectExtent l="0" t="0" r="12065" b="3175"/>
+            <wp:docPr id="5" name="Picture 5"/>
             <wp:cNvGraphicFramePr>
               <a:graphicFrameLocks xmlns:a="http://schemas.openxmlformats.org/drawingml/2006/main" noChangeAspect="1"/>
             </wp:cNvGraphicFramePr>
@@ -186,14 +322,14 @@
                     <pic:cNvPicPr/>
                   </pic:nvPicPr>
                   <pic:blipFill rotWithShape="1">
-                    <a:blip r:embed="rId9"/>
+                    <a:blip r:embed="rId11"/>
                     <a:srcRect l="74663" t="37168" r="8339" b="16767"/>
                     <a:stretch/>
                   </pic:blipFill>
                   <pic:spPr bwMode="auto">
                     <a:xfrm>
                       <a:off x="0" y="0"/>
-                      <a:ext cx="2931997" cy="2247279"/>
+                      <a:ext cx="2681653" cy="2055374"/>
                     </a:xfrm>
                     <a:prstGeom prst="rect">
                       <a:avLst/>
@@ -215,39 +351,64 @@
       </w:r>
     </w:p>
     <w:p>
-      <w:r>
-        <w:t xml:space="preserve">         </w:t>
-      </w:r>
-      <w:bookmarkStart w:id="0" w:name="_Hlk490301578"/>
-      <w:r>
-        <w:t xml:space="preserve">    Fig. 1 (m</w:t>
-      </w:r>
-      <w:r>
-        <w:t>issed</w:t>
-      </w:r>
-      <w:r>
-        <w:t xml:space="preserve">, left  made, right)  </w:t>
-      </w:r>
-      <w:bookmarkEnd w:id="0"/>
-      <w:r>
-        <w:t xml:space="preserve">                             </w:t>
-      </w:r>
-      <w:r>
-        <w:t>Fig. 1 (misses, left  made, right)</w:t>
-      </w:r>
-    </w:p>
-    <w:p>
-      <w:r>
-        <w:t xml:space="preserve">                      Seconds remaining                                                                shot distance</w:t>
-      </w:r>
-      <w:r>
-        <w:t xml:space="preserve">  </w:t>
-      </w:r>
+      <w:pPr>
+        <w:jc w:val="center"/>
+      </w:pPr>
+      <w:r>
+        <w:t>Fig. 2</w:t>
+      </w:r>
+      <w:r>
+        <w:t xml:space="preserve"> (misses, </w:t>
+      </w:r>
+      <w:proofErr w:type="gramStart"/>
+      <w:r>
+        <w:t>left  made</w:t>
+      </w:r>
+      <w:proofErr w:type="gramEnd"/>
+      <w:r>
+        <w:t>, right)</w:t>
+      </w:r>
+    </w:p>
+    <w:p>
+      <w:pPr>
+        <w:jc w:val="center"/>
+      </w:pPr>
+      <w:r>
+        <w:t>shot distance</w:t>
+      </w:r>
+    </w:p>
+    <w:p/>
+    <w:p>
+      <w:pPr>
+        <w:sectPr>
+          <w:type w:val="continuous"/>
+          <w:pgSz w:w="12240" w:h="15840"/>
+          <w:pgMar w:top="1440" w:right="1440" w:bottom="1440" w:left="1440" w:header="720" w:footer="720" w:gutter="0"/>
+          <w:cols w:num="2" w:space="720"/>
+          <w:docGrid w:linePitch="360"/>
+        </w:sectPr>
+      </w:pPr>
     </w:p>
     <w:p>
       <w:r>
         <w:lastRenderedPageBreak/>
-        <w:t xml:space="preserve">distrubtions.  The seconds remaining do not show any correlation while distances shows an obvious correlation in shots missed verse shots made.  With categorical variables there is not a cut and dry difference.  As we see in </w:t>
+        <w:t xml:space="preserve">The seconds remaining do not show any correlation while distances </w:t>
+      </w:r>
+      <w:proofErr w:type="gramStart"/>
+      <w:r>
+        <w:t>shows</w:t>
+      </w:r>
+      <w:proofErr w:type="gramEnd"/>
+      <w:r>
+        <w:t xml:space="preserve"> an obvious correlation in shots missed verse shots made.  With categorical </w:t>
+      </w:r>
+      <w:proofErr w:type="gramStart"/>
+      <w:r>
+        <w:t>variables</w:t>
+      </w:r>
+      <w:proofErr w:type="gramEnd"/>
+      <w:r>
+        <w:t xml:space="preserve"> there is not a cut and dry difference.  As we see in </w:t>
       </w:r>
       <w:r>
         <w:t xml:space="preserve">fig. 3 looking at different periods with a focus on period four and five.  The two have very similar shot percentages of shots made verse shots missed, but   </w:t>
@@ -288,7 +449,7 @@
                     <pic:cNvPicPr/>
                   </pic:nvPicPr>
                   <pic:blipFill rotWithShape="1">
-                    <a:blip r:embed="rId10">
+                    <a:blip r:embed="rId12">
                       <a:extLst>
                         <a:ext uri="{28A0092B-C50C-407E-A947-70E740481C1C}">
                           <a14:useLocalDpi xmlns:a14="http://schemas.microsoft.com/office/drawing/2010/main" val="0"/>
@@ -343,13 +504,8 @@
         <w:pStyle w:val="Heading1"/>
       </w:pPr>
       <w:r>
-        <w:t>A</w:t>
-      </w:r>
-      <w:r>
-        <w:t>nalysis</w:t>
-      </w:r>
-      <w:bookmarkStart w:id="1" w:name="_GoBack"/>
-      <w:bookmarkEnd w:id="1"/>
+        <w:t>Analysis</w:t>
+      </w:r>
     </w:p>
     <w:p/>
     <w:p>
@@ -370,8 +526,7 @@
       </w:pPr>
     </w:p>
     <w:sectPr>
-      <w:headerReference w:type="default" r:id="rId11"/>
-      <w:footerReference w:type="default" r:id="rId12"/>
+      <w:type w:val="continuous"/>
       <w:pgSz w:w="12240" w:h="15840"/>
       <w:pgMar w:top="1440" w:right="1440" w:bottom="1440" w:left="1440" w:header="720" w:footer="720" w:gutter="0"/>
       <w:cols w:space="720"/>
@@ -382,7 +537,7 @@
 </file>
 
 <file path=word/endnotes.xml><?xml version="1.0" encoding="utf-8"?>
-<w:endnotes xmlns:wpc="http://schemas.microsoft.com/office/word/2010/wordprocessingCanvas" xmlns:cx="http://schemas.microsoft.com/office/drawing/2014/chartex" xmlns:cx1="http://schemas.microsoft.com/office/drawing/2015/9/8/chartex" xmlns:cx2="http://schemas.microsoft.com/office/drawing/2015/10/21/chartex" xmlns:cx3="http://schemas.microsoft.com/office/drawing/2016/5/9/chartex" xmlns:cx4="http://schemas.microsoft.com/office/drawing/2016/5/10/chartex" xmlns:cx5="http://schemas.microsoft.com/office/drawing/2016/5/11/chartex" xmlns:cx6="http://schemas.microsoft.com/office/drawing/2016/5/12/chartex" xmlns:cx7="http://schemas.microsoft.com/office/drawing/2016/5/13/chartex" xmlns:cx8="http://schemas.microsoft.com/office/drawing/2016/5/14/chartex" xmlns:mc="http://schemas.openxmlformats.org/markup-compatibility/2006" xmlns:aink="http://schemas.microsoft.com/office/drawing/2016/ink" xmlns:am3d="http://schemas.microsoft.com/office/drawing/2017/model3d" xmlns:o="urn:schemas-microsoft-com:office:office" xmlns:r="http://schemas.openxmlformats.org/officeDocument/2006/relationships" xmlns:m="http://schemas.openxmlformats.org/officeDocument/2006/math" xmlns:v="urn:schemas-microsoft-com:vml" xmlns:wp14="http://schemas.microsoft.com/office/word/2010/wordprocessingDrawing" xmlns:wp="http://schemas.openxmlformats.org/drawingml/2006/wordprocessingDrawing" xmlns:w10="urn:schemas-microsoft-com:office:word" xmlns:w="http://schemas.openxmlformats.org/wordprocessingml/2006/main" xmlns:w14="http://schemas.microsoft.com/office/word/2010/wordml" xmlns:w15="http://schemas.microsoft.com/office/word/2012/wordml" xmlns:w16cid="http://schemas.microsoft.com/office/word/2016/wordml/cid" xmlns:w16se="http://schemas.microsoft.com/office/word/2015/wordml/symex" xmlns:wpg="http://schemas.microsoft.com/office/word/2010/wordprocessingGroup" xmlns:wpi="http://schemas.microsoft.com/office/word/2010/wordprocessingInk" xmlns:wne="http://schemas.microsoft.com/office/word/2006/wordml" xmlns:wps="http://schemas.microsoft.com/office/word/2010/wordprocessingShape" mc:Ignorable="w14 w15 w16se w16cid wp14">
+<w:endnotes xmlns:wpc="http://schemas.microsoft.com/office/word/2010/wordprocessingCanvas" xmlns:mo="http://schemas.microsoft.com/office/mac/office/2008/main" xmlns:mc="http://schemas.openxmlformats.org/markup-compatibility/2006" xmlns:mv="urn:schemas-microsoft-com:mac:vml" xmlns:o="urn:schemas-microsoft-com:office:office" xmlns:r="http://schemas.openxmlformats.org/officeDocument/2006/relationships" xmlns:m="http://schemas.openxmlformats.org/officeDocument/2006/math" xmlns:v="urn:schemas-microsoft-com:vml" xmlns:wp14="http://schemas.microsoft.com/office/word/2010/wordprocessingDrawing" xmlns:wp="http://schemas.openxmlformats.org/drawingml/2006/wordprocessingDrawing" xmlns:w10="urn:schemas-microsoft-com:office:word" xmlns:w="http://schemas.openxmlformats.org/wordprocessingml/2006/main" xmlns:w14="http://schemas.microsoft.com/office/word/2010/wordml" xmlns:w15="http://schemas.microsoft.com/office/word/2012/wordml" xmlns:wpg="http://schemas.microsoft.com/office/word/2010/wordprocessingGroup" xmlns:wpi="http://schemas.microsoft.com/office/word/2010/wordprocessingInk" xmlns:wne="http://schemas.microsoft.com/office/word/2006/wordml" xmlns:wps="http://schemas.microsoft.com/office/word/2010/wordprocessingShape" mc:Ignorable="w14 w15 wp14">
   <w:endnote w:type="separator" w:id="-1">
     <w:p>
       <w:r>
@@ -401,7 +556,7 @@
 </file>
 
 <file path=word/footer1.xml><?xml version="1.0" encoding="utf-8"?>
-<w:ftr xmlns:wpc="http://schemas.microsoft.com/office/word/2010/wordprocessingCanvas" xmlns:cx="http://schemas.microsoft.com/office/drawing/2014/chartex" xmlns:cx1="http://schemas.microsoft.com/office/drawing/2015/9/8/chartex" xmlns:cx2="http://schemas.microsoft.com/office/drawing/2015/10/21/chartex" xmlns:cx3="http://schemas.microsoft.com/office/drawing/2016/5/9/chartex" xmlns:cx4="http://schemas.microsoft.com/office/drawing/2016/5/10/chartex" xmlns:cx5="http://schemas.microsoft.com/office/drawing/2016/5/11/chartex" xmlns:cx6="http://schemas.microsoft.com/office/drawing/2016/5/12/chartex" xmlns:cx7="http://schemas.microsoft.com/office/drawing/2016/5/13/chartex" xmlns:cx8="http://schemas.microsoft.com/office/drawing/2016/5/14/chartex" xmlns:mc="http://schemas.openxmlformats.org/markup-compatibility/2006" xmlns:aink="http://schemas.microsoft.com/office/drawing/2016/ink" xmlns:am3d="http://schemas.microsoft.com/office/drawing/2017/model3d" xmlns:o="urn:schemas-microsoft-com:office:office" xmlns:r="http://schemas.openxmlformats.org/officeDocument/2006/relationships" xmlns:m="http://schemas.openxmlformats.org/officeDocument/2006/math" xmlns:v="urn:schemas-microsoft-com:vml" xmlns:wp14="http://schemas.microsoft.com/office/word/2010/wordprocessingDrawing" xmlns:wp="http://schemas.openxmlformats.org/drawingml/2006/wordprocessingDrawing" xmlns:w10="urn:schemas-microsoft-com:office:word" xmlns:w="http://schemas.openxmlformats.org/wordprocessingml/2006/main" xmlns:w14="http://schemas.microsoft.com/office/word/2010/wordml" xmlns:w15="http://schemas.microsoft.com/office/word/2012/wordml" xmlns:w16cid="http://schemas.microsoft.com/office/word/2016/wordml/cid" xmlns:w16se="http://schemas.microsoft.com/office/word/2015/wordml/symex" xmlns:wpg="http://schemas.microsoft.com/office/word/2010/wordprocessingGroup" xmlns:wpi="http://schemas.microsoft.com/office/word/2010/wordprocessingInk" xmlns:wne="http://schemas.microsoft.com/office/word/2006/wordml" xmlns:wps="http://schemas.microsoft.com/office/word/2010/wordprocessingShape" mc:Ignorable="w14 w15 w16se w16cid wp14">
+<w:ftr xmlns:wpc="http://schemas.microsoft.com/office/word/2010/wordprocessingCanvas" xmlns:mo="http://schemas.microsoft.com/office/mac/office/2008/main" xmlns:mc="http://schemas.openxmlformats.org/markup-compatibility/2006" xmlns:mv="urn:schemas-microsoft-com:mac:vml" xmlns:o="urn:schemas-microsoft-com:office:office" xmlns:r="http://schemas.openxmlformats.org/officeDocument/2006/relationships" xmlns:m="http://schemas.openxmlformats.org/officeDocument/2006/math" xmlns:v="urn:schemas-microsoft-com:vml" xmlns:wp14="http://schemas.microsoft.com/office/word/2010/wordprocessingDrawing" xmlns:wp="http://schemas.openxmlformats.org/drawingml/2006/wordprocessingDrawing" xmlns:w10="urn:schemas-microsoft-com:office:word" xmlns:w="http://schemas.openxmlformats.org/wordprocessingml/2006/main" xmlns:w14="http://schemas.microsoft.com/office/word/2010/wordml" xmlns:w15="http://schemas.microsoft.com/office/word/2012/wordml" xmlns:wpg="http://schemas.microsoft.com/office/word/2010/wordprocessingGroup" xmlns:wpi="http://schemas.microsoft.com/office/word/2010/wordprocessingInk" xmlns:wne="http://schemas.microsoft.com/office/word/2006/wordml" xmlns:wps="http://schemas.microsoft.com/office/word/2010/wordprocessingShape" mc:Ignorable="w14 w15 wp14">
   <w:p>
     <w:pPr>
       <w:pStyle w:val="Footer"/>
@@ -482,7 +637,7 @@
             </wp:anchor>
           </w:drawing>
         </mc:Choice>
-        <mc:Fallback xmlns:mv="urn:schemas-microsoft-com:mac:vml" xmlns:mo="http://schemas.microsoft.com/office/mac/office/2008/main">
+        <mc:Fallback xmlns:w16se="http://schemas.microsoft.com/office/word/2015/wordml/symex" xmlns:w16cid="http://schemas.microsoft.com/office/word/2016/wordml/cid" xmlns:am3d="http://schemas.microsoft.com/office/drawing/2017/model3d" xmlns:aink="http://schemas.microsoft.com/office/drawing/2016/ink" xmlns:cx8="http://schemas.microsoft.com/office/drawing/2016/5/14/chartex" xmlns:cx7="http://schemas.microsoft.com/office/drawing/2016/5/13/chartex" xmlns:cx6="http://schemas.microsoft.com/office/drawing/2016/5/12/chartex" xmlns:cx5="http://schemas.microsoft.com/office/drawing/2016/5/11/chartex" xmlns:cx4="http://schemas.microsoft.com/office/drawing/2016/5/10/chartex" xmlns:cx3="http://schemas.microsoft.com/office/drawing/2016/5/9/chartex" xmlns:cx2="http://schemas.microsoft.com/office/drawing/2015/10/21/chartex" xmlns:cx1="http://schemas.microsoft.com/office/drawing/2015/9/8/chartex" xmlns:cx="http://schemas.microsoft.com/office/drawing/2014/chartex">
           <w:pict>
             <v:rect w14:anchorId="44831F00" id="Rectangle 452" o:spid="_x0000_s1026" style="position:absolute;margin-left:0;margin-top:0;width:579.9pt;height:750.3pt;z-index:251659264;visibility:visible;mso-wrap-style:square;mso-width-percent:950;mso-height-percent:950;mso-wrap-distance-left:9pt;mso-wrap-distance-top:0;mso-wrap-distance-right:9pt;mso-wrap-distance-bottom:0;mso-position-horizontal:center;mso-position-horizontal-relative:page;mso-position-vertical:center;mso-position-vertical-relative:page;mso-width-percent:950;mso-height-percent:950;mso-width-relative:page;mso-height-relative:page;v-text-anchor:middle" o:gfxdata="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" filled="f" strokecolor="#747070 [1614]" strokeweight="1.25pt">
               <w10:wrap anchorx="page" anchory="page"/>
@@ -540,7 +695,7 @@
         <w:sz w:val="20"/>
         <w:szCs w:val="20"/>
       </w:rPr>
-      <w:t>2</w:t>
+      <w:t>1</w:t>
     </w:r>
     <w:r>
       <w:rPr>
@@ -557,7 +712,7 @@
 </file>
 
 <file path=word/footnotes.xml><?xml version="1.0" encoding="utf-8"?>
-<w:footnotes xmlns:wpc="http://schemas.microsoft.com/office/word/2010/wordprocessingCanvas" xmlns:cx="http://schemas.microsoft.com/office/drawing/2014/chartex" xmlns:cx1="http://schemas.microsoft.com/office/drawing/2015/9/8/chartex" xmlns:cx2="http://schemas.microsoft.com/office/drawing/2015/10/21/chartex" xmlns:cx3="http://schemas.microsoft.com/office/drawing/2016/5/9/chartex" xmlns:cx4="http://schemas.microsoft.com/office/drawing/2016/5/10/chartex" xmlns:cx5="http://schemas.microsoft.com/office/drawing/2016/5/11/chartex" xmlns:cx6="http://schemas.microsoft.com/office/drawing/2016/5/12/chartex" xmlns:cx7="http://schemas.microsoft.com/office/drawing/2016/5/13/chartex" xmlns:cx8="http://schemas.microsoft.com/office/drawing/2016/5/14/chartex" xmlns:mc="http://schemas.openxmlformats.org/markup-compatibility/2006" xmlns:aink="http://schemas.microsoft.com/office/drawing/2016/ink" xmlns:am3d="http://schemas.microsoft.com/office/drawing/2017/model3d" xmlns:o="urn:schemas-microsoft-com:office:office" xmlns:r="http://schemas.openxmlformats.org/officeDocument/2006/relationships" xmlns:m="http://schemas.openxmlformats.org/officeDocument/2006/math" xmlns:v="urn:schemas-microsoft-com:vml" xmlns:wp14="http://schemas.microsoft.com/office/word/2010/wordprocessingDrawing" xmlns:wp="http://schemas.openxmlformats.org/drawingml/2006/wordprocessingDrawing" xmlns:w10="urn:schemas-microsoft-com:office:word" xmlns:w="http://schemas.openxmlformats.org/wordprocessingml/2006/main" xmlns:w14="http://schemas.microsoft.com/office/word/2010/wordml" xmlns:w15="http://schemas.microsoft.com/office/word/2012/wordml" xmlns:w16cid="http://schemas.microsoft.com/office/word/2016/wordml/cid" xmlns:w16se="http://schemas.microsoft.com/office/word/2015/wordml/symex" xmlns:wpg="http://schemas.microsoft.com/office/word/2010/wordprocessingGroup" xmlns:wpi="http://schemas.microsoft.com/office/word/2010/wordprocessingInk" xmlns:wne="http://schemas.microsoft.com/office/word/2006/wordml" xmlns:wps="http://schemas.microsoft.com/office/word/2010/wordprocessingShape" mc:Ignorable="w14 w15 w16se w16cid wp14">
+<w:footnotes xmlns:wpc="http://schemas.microsoft.com/office/word/2010/wordprocessingCanvas" xmlns:mo="http://schemas.microsoft.com/office/mac/office/2008/main" xmlns:mc="http://schemas.openxmlformats.org/markup-compatibility/2006" xmlns:mv="urn:schemas-microsoft-com:mac:vml" xmlns:o="urn:schemas-microsoft-com:office:office" xmlns:r="http://schemas.openxmlformats.org/officeDocument/2006/relationships" xmlns:m="http://schemas.openxmlformats.org/officeDocument/2006/math" xmlns:v="urn:schemas-microsoft-com:vml" xmlns:wp14="http://schemas.microsoft.com/office/word/2010/wordprocessingDrawing" xmlns:wp="http://schemas.openxmlformats.org/drawingml/2006/wordprocessingDrawing" xmlns:w10="urn:schemas-microsoft-com:office:word" xmlns:w="http://schemas.openxmlformats.org/wordprocessingml/2006/main" xmlns:w14="http://schemas.microsoft.com/office/word/2010/wordml" xmlns:w15="http://schemas.microsoft.com/office/word/2012/wordml" xmlns:wpg="http://schemas.microsoft.com/office/word/2010/wordprocessingGroup" xmlns:wpi="http://schemas.microsoft.com/office/word/2010/wordprocessingInk" xmlns:wne="http://schemas.microsoft.com/office/word/2006/wordml" xmlns:wps="http://schemas.microsoft.com/office/word/2010/wordprocessingShape" mc:Ignorable="w14 w15 wp14">
   <w:footnote w:type="separator" w:id="-1">
     <w:p>
       <w:r>
@@ -576,7 +731,7 @@
 </file>
 
 <file path=word/header1.xml><?xml version="1.0" encoding="utf-8"?>
-<w:hdr xmlns:wpc="http://schemas.microsoft.com/office/word/2010/wordprocessingCanvas" xmlns:cx="http://schemas.microsoft.com/office/drawing/2014/chartex" xmlns:cx1="http://schemas.microsoft.com/office/drawing/2015/9/8/chartex" xmlns:cx2="http://schemas.microsoft.com/office/drawing/2015/10/21/chartex" xmlns:cx3="http://schemas.microsoft.com/office/drawing/2016/5/9/chartex" xmlns:cx4="http://schemas.microsoft.com/office/drawing/2016/5/10/chartex" xmlns:cx5="http://schemas.microsoft.com/office/drawing/2016/5/11/chartex" xmlns:cx6="http://schemas.microsoft.com/office/drawing/2016/5/12/chartex" xmlns:cx7="http://schemas.microsoft.com/office/drawing/2016/5/13/chartex" xmlns:cx8="http://schemas.microsoft.com/office/drawing/2016/5/14/chartex" xmlns:mc="http://schemas.openxmlformats.org/markup-compatibility/2006" xmlns:aink="http://schemas.microsoft.com/office/drawing/2016/ink" xmlns:am3d="http://schemas.microsoft.com/office/drawing/2017/model3d" xmlns:o="urn:schemas-microsoft-com:office:office" xmlns:r="http://schemas.openxmlformats.org/officeDocument/2006/relationships" xmlns:m="http://schemas.openxmlformats.org/officeDocument/2006/math" xmlns:v="urn:schemas-microsoft-com:vml" xmlns:wp14="http://schemas.microsoft.com/office/word/2010/wordprocessingDrawing" xmlns:wp="http://schemas.openxmlformats.org/drawingml/2006/wordprocessingDrawing" xmlns:w10="urn:schemas-microsoft-com:office:word" xmlns:w="http://schemas.openxmlformats.org/wordprocessingml/2006/main" xmlns:w14="http://schemas.microsoft.com/office/word/2010/wordml" xmlns:w15="http://schemas.microsoft.com/office/word/2012/wordml" xmlns:w16cid="http://schemas.microsoft.com/office/word/2016/wordml/cid" xmlns:w16se="http://schemas.microsoft.com/office/word/2015/wordml/symex" xmlns:wpg="http://schemas.microsoft.com/office/word/2010/wordprocessingGroup" xmlns:wpi="http://schemas.microsoft.com/office/word/2010/wordprocessingInk" xmlns:wne="http://schemas.microsoft.com/office/word/2006/wordml" xmlns:wps="http://schemas.microsoft.com/office/word/2010/wordprocessingShape" mc:Ignorable="w14 w15 w16se w16cid wp14">
+<w:hdr xmlns:wpc="http://schemas.microsoft.com/office/word/2010/wordprocessingCanvas" xmlns:mo="http://schemas.microsoft.com/office/mac/office/2008/main" xmlns:mc="http://schemas.openxmlformats.org/markup-compatibility/2006" xmlns:mv="urn:schemas-microsoft-com:mac:vml" xmlns:o="urn:schemas-microsoft-com:office:office" xmlns:r="http://schemas.openxmlformats.org/officeDocument/2006/relationships" xmlns:m="http://schemas.openxmlformats.org/officeDocument/2006/math" xmlns:v="urn:schemas-microsoft-com:vml" xmlns:wp14="http://schemas.microsoft.com/office/word/2010/wordprocessingDrawing" xmlns:wp="http://schemas.openxmlformats.org/drawingml/2006/wordprocessingDrawing" xmlns:w10="urn:schemas-microsoft-com:office:word" xmlns:w="http://schemas.openxmlformats.org/wordprocessingml/2006/main" xmlns:w14="http://schemas.microsoft.com/office/word/2010/wordml" xmlns:w15="http://schemas.microsoft.com/office/word/2012/wordml" xmlns:wpg="http://schemas.microsoft.com/office/word/2010/wordprocessingGroup" xmlns:wpi="http://schemas.microsoft.com/office/word/2010/wordprocessingInk" xmlns:wne="http://schemas.microsoft.com/office/word/2006/wordml" xmlns:wps="http://schemas.microsoft.com/office/word/2010/wordprocessingShape" mc:Ignorable="w14 w15 wp14">
   <w:p>
     <w:pPr>
       <w:pStyle w:val="Header"/>
@@ -589,16 +744,37 @@
     <w:pPr>
       <w:pStyle w:val="Header"/>
     </w:pPr>
+    <w:proofErr w:type="spellStart"/>
     <w:r>
-      <w:t>Ivelin Angelov, Lauren Darr, Scott Gozdzialski, Ethan Graham</w:t>
+      <w:t>Ivelin</w:t>
+    </w:r>
+    <w:proofErr w:type="spellEnd"/>
+    <w:r>
+      <w:t xml:space="preserve"> </w:t>
+    </w:r>
+    <w:proofErr w:type="spellStart"/>
+    <w:r>
+      <w:t>Angelov</w:t>
+    </w:r>
+    <w:proofErr w:type="spellEnd"/>
+    <w:r>
+      <w:t xml:space="preserve">, Lauren </w:t>
+    </w:r>
+    <w:proofErr w:type="spellStart"/>
+    <w:r>
+      <w:t>Darr</w:t>
+    </w:r>
+    <w:proofErr w:type="spellEnd"/>
+    <w:r>
+      <w:t>, Scott Gozdzialski, Ethan Graham</w:t>
     </w:r>
   </w:p>
 </w:hdr>
 </file>
 
 <file path=word/numbering.xml><?xml version="1.0" encoding="utf-8"?>
-<w:numbering xmlns:wpc="http://schemas.microsoft.com/office/word/2010/wordprocessingCanvas" xmlns:cx="http://schemas.microsoft.com/office/drawing/2014/chartex" xmlns:cx1="http://schemas.microsoft.com/office/drawing/2015/9/8/chartex" xmlns:cx2="http://schemas.microsoft.com/office/drawing/2015/10/21/chartex" xmlns:cx3="http://schemas.microsoft.com/office/drawing/2016/5/9/chartex" xmlns:cx4="http://schemas.microsoft.com/office/drawing/2016/5/10/chartex" xmlns:cx5="http://schemas.microsoft.com/office/drawing/2016/5/11/chartex" xmlns:cx6="http://schemas.microsoft.com/office/drawing/2016/5/12/chartex" xmlns:cx7="http://schemas.microsoft.com/office/drawing/2016/5/13/chartex" xmlns:cx8="http://schemas.microsoft.com/office/drawing/2016/5/14/chartex" xmlns:mc="http://schemas.openxmlformats.org/markup-compatibility/2006" xmlns:aink="http://schemas.microsoft.com/office/drawing/2016/ink" xmlns:am3d="http://schemas.microsoft.com/office/drawing/2017/model3d" xmlns:o="urn:schemas-microsoft-com:office:office" xmlns:r="http://schemas.openxmlformats.org/officeDocument/2006/relationships" xmlns:m="http://schemas.openxmlformats.org/officeDocument/2006/math" xmlns:v="urn:schemas-microsoft-com:vml" xmlns:wp14="http://schemas.microsoft.com/office/word/2010/wordprocessingDrawing" xmlns:wp="http://schemas.openxmlformats.org/drawingml/2006/wordprocessingDrawing" xmlns:w10="urn:schemas-microsoft-com:office:word" xmlns:w="http://schemas.openxmlformats.org/wordprocessingml/2006/main" xmlns:w14="http://schemas.microsoft.com/office/word/2010/wordml" xmlns:w15="http://schemas.microsoft.com/office/word/2012/wordml" xmlns:w16cid="http://schemas.microsoft.com/office/word/2016/wordml/cid" xmlns:w16se="http://schemas.microsoft.com/office/word/2015/wordml/symex" xmlns:wpg="http://schemas.microsoft.com/office/word/2010/wordprocessingGroup" xmlns:wpi="http://schemas.microsoft.com/office/word/2010/wordprocessingInk" xmlns:wne="http://schemas.microsoft.com/office/word/2006/wordml" xmlns:wps="http://schemas.microsoft.com/office/word/2010/wordprocessingShape" mc:Ignorable="w14 w15 w16se w16cid wp14">
-  <w:abstractNum w:abstractNumId="0" w15:restartNumberingAfterBreak="0">
+<w:numbering xmlns:wpc="http://schemas.microsoft.com/office/word/2010/wordprocessingCanvas" xmlns:mo="http://schemas.microsoft.com/office/mac/office/2008/main" xmlns:mc="http://schemas.openxmlformats.org/markup-compatibility/2006" xmlns:mv="urn:schemas-microsoft-com:mac:vml" xmlns:o="urn:schemas-microsoft-com:office:office" xmlns:r="http://schemas.openxmlformats.org/officeDocument/2006/relationships" xmlns:m="http://schemas.openxmlformats.org/officeDocument/2006/math" xmlns:v="urn:schemas-microsoft-com:vml" xmlns:wp14="http://schemas.microsoft.com/office/word/2010/wordprocessingDrawing" xmlns:wp="http://schemas.openxmlformats.org/drawingml/2006/wordprocessingDrawing" xmlns:w10="urn:schemas-microsoft-com:office:word" xmlns:w="http://schemas.openxmlformats.org/wordprocessingml/2006/main" xmlns:w14="http://schemas.microsoft.com/office/word/2010/wordml" xmlns:w15="http://schemas.microsoft.com/office/word/2012/wordml" xmlns:wpg="http://schemas.microsoft.com/office/word/2010/wordprocessingGroup" xmlns:wpi="http://schemas.microsoft.com/office/word/2010/wordprocessingInk" xmlns:wne="http://schemas.microsoft.com/office/word/2006/wordml" xmlns:wps="http://schemas.microsoft.com/office/word/2010/wordprocessingShape" mc:Ignorable="w14 w15 wp14">
+  <w:abstractNum w:abstractNumId="0">
     <w:nsid w:val="263028B3"/>
     <w:multiLevelType w:val="hybridMultilevel"/>
     <w:tmpl w:val="3EE64D04"/>
@@ -684,7 +860,7 @@
       </w:pPr>
     </w:lvl>
   </w:abstractNum>
-  <w:abstractNum w:abstractNumId="1" w15:restartNumberingAfterBreak="0">
+  <w:abstractNum w:abstractNumId="1">
     <w:nsid w:val="2F4E0674"/>
     <w:multiLevelType w:val="hybridMultilevel"/>
     <w:tmpl w:val="1B421E70"/>
@@ -806,7 +982,7 @@
 </file>
 
 <file path=word/styles.xml><?xml version="1.0" encoding="utf-8"?>
-<w:styles xmlns:mc="http://schemas.openxmlformats.org/markup-compatibility/2006" xmlns:r="http://schemas.openxmlformats.org/officeDocument/2006/relationships" xmlns:w="http://schemas.openxmlformats.org/wordprocessingml/2006/main" xmlns:w14="http://schemas.microsoft.com/office/word/2010/wordml" xmlns:w15="http://schemas.microsoft.com/office/word/2012/wordml" xmlns:w16cid="http://schemas.microsoft.com/office/word/2016/wordml/cid" xmlns:w16se="http://schemas.microsoft.com/office/word/2015/wordml/symex" mc:Ignorable="w14 w15 w16se w16cid">
+<w:styles xmlns:mc="http://schemas.openxmlformats.org/markup-compatibility/2006" xmlns:r="http://schemas.openxmlformats.org/officeDocument/2006/relationships" xmlns:w="http://schemas.openxmlformats.org/wordprocessingml/2006/main" xmlns:w14="http://schemas.microsoft.com/office/word/2010/wordml" xmlns:w15="http://schemas.microsoft.com/office/word/2012/wordml" mc:Ignorable="w14 w15">
   <w:docDefaults>
     <w:rPrDefault>
       <w:rPr>
@@ -818,7 +994,7 @@
     </w:rPrDefault>
     <w:pPrDefault/>
   </w:docDefaults>
-  <w:latentStyles w:defLockedState="0" w:defUIPriority="99" w:defSemiHidden="0" w:defUnhideWhenUsed="0" w:defQFormat="0" w:count="375">
+  <w:latentStyles w:defLockedState="0" w:defUIPriority="99" w:defSemiHidden="0" w:defUnhideWhenUsed="0" w:defQFormat="0" w:count="382">
     <w:lsdException w:name="Normal" w:uiPriority="0" w:qFormat="1"/>
     <w:lsdException w:name="heading 1" w:uiPriority="9" w:qFormat="1"/>
     <w:lsdException w:name="heading 2" w:semiHidden="1" w:uiPriority="9" w:unhideWhenUsed="1" w:qFormat="1"/>
@@ -1435,6 +1611,48 @@
       <w:szCs w:val="26"/>
     </w:rPr>
   </w:style>
+  <w:style w:type="table" w:styleId="TableGrid">
+    <w:name w:val="Table Grid"/>
+    <w:basedOn w:val="TableNormal"/>
+    <w:uiPriority w:val="39"/>
+    <w:rsid w:val="007741D6"/>
+    <w:tblPr>
+      <w:tblInd w:w="0" w:type="dxa"/>
+      <w:tblBorders>
+        <w:top w:val="single" w:sz="4" w:space="0" w:color="auto"/>
+        <w:left w:val="single" w:sz="4" w:space="0" w:color="auto"/>
+        <w:bottom w:val="single" w:sz="4" w:space="0" w:color="auto"/>
+        <w:right w:val="single" w:sz="4" w:space="0" w:color="auto"/>
+        <w:insideH w:val="single" w:sz="4" w:space="0" w:color="auto"/>
+        <w:insideV w:val="single" w:sz="4" w:space="0" w:color="auto"/>
+      </w:tblBorders>
+      <w:tblCellMar>
+        <w:top w:w="0" w:type="dxa"/>
+        <w:left w:w="108" w:type="dxa"/>
+        <w:bottom w:w="0" w:type="dxa"/>
+        <w:right w:w="108" w:type="dxa"/>
+      </w:tblCellMar>
+    </w:tblPr>
+  </w:style>
+  <w:style w:type="paragraph" w:styleId="Caption">
+    <w:name w:val="caption"/>
+    <w:basedOn w:val="Normal"/>
+    <w:next w:val="Normal"/>
+    <w:uiPriority w:val="35"/>
+    <w:unhideWhenUsed/>
+    <w:qFormat/>
+    <w:rsid w:val="002B70A6"/>
+    <w:pPr>
+      <w:spacing w:after="200"/>
+    </w:pPr>
+    <w:rPr>
+      <w:i/>
+      <w:iCs/>
+      <w:color w:val="44546A" w:themeColor="text2"/>
+      <w:sz w:val="18"/>
+      <w:szCs w:val="18"/>
+    </w:rPr>
+  </w:style>
 </w:styles>
 </file>
 

</xml_diff>

<commit_message>
Fixing model 2 code
</commit_message>
<xml_diff>
--- a/Kobe project 3.docx
+++ b/Kobe project 3.docx
@@ -1996,206 +1996,202 @@
         <w:t>;</w:t>
       </w:r>
     </w:p>
-    <w:p>
+    <w:p/>
+    <w:p>
+      <w:pPr>
+        <w:pStyle w:val="Heading1"/>
+      </w:pPr>
+      <w:r>
+        <w:t>Model 2</w:t>
+      </w:r>
+    </w:p>
+    <w:p>
+      <w:pPr>
+        <w:rPr>
+          <w:rFonts w:ascii="Courier New" w:hAnsi="Courier New" w:cs="Courier New"/>
+        </w:rPr>
+      </w:pPr>
+      <w:r>
+        <w:rPr>
+          <w:rFonts w:ascii="Courier New" w:hAnsi="Courier New" w:cs="Courier New"/>
+        </w:rPr>
+        <w:t>FILENAME REFFILE '/home/sgozdzialski0/Kobe.csv';</w:t>
+      </w:r>
+    </w:p>
+    <w:p>
+      <w:pPr>
+        <w:rPr>
+          <w:rFonts w:ascii="Courier New" w:hAnsi="Courier New" w:cs="Courier New"/>
+        </w:rPr>
+      </w:pPr>
+      <w:r>
+        <w:rPr>
+          <w:rFonts w:ascii="Courier New" w:hAnsi="Courier New" w:cs="Courier New"/>
+        </w:rPr>
+        <w:t>PROC IMPORT DATAFILE=REFFILE</w:t>
+      </w:r>
+    </w:p>
+    <w:p>
+      <w:pPr>
+        <w:rPr>
+          <w:rFonts w:ascii="Courier New" w:hAnsi="Courier New" w:cs="Courier New"/>
+        </w:rPr>
+      </w:pPr>
+      <w:r>
+        <w:rPr>
+          <w:rFonts w:ascii="Courier New" w:hAnsi="Courier New" w:cs="Courier New"/>
+        </w:rPr>
+        <w:tab/>
+        <w:t>DBMS=CSV</w:t>
+      </w:r>
+    </w:p>
+    <w:p>
+      <w:pPr>
+        <w:rPr>
+          <w:rFonts w:ascii="Courier New" w:hAnsi="Courier New" w:cs="Courier New"/>
+        </w:rPr>
+      </w:pPr>
+      <w:r>
+        <w:rPr>
+          <w:rFonts w:ascii="Courier New" w:hAnsi="Courier New" w:cs="Courier New"/>
+        </w:rPr>
+        <w:tab/>
+        <w:t>OUT=Kobe;</w:t>
+      </w:r>
+    </w:p>
+    <w:p>
+      <w:pPr>
+        <w:rPr>
+          <w:rFonts w:ascii="Courier New" w:hAnsi="Courier New" w:cs="Courier New"/>
+        </w:rPr>
+      </w:pPr>
+      <w:r>
+        <w:rPr>
+          <w:rFonts w:ascii="Courier New" w:hAnsi="Courier New" w:cs="Courier New"/>
+        </w:rPr>
+        <w:tab/>
+        <w:t>GETNAMES=YES;</w:t>
+      </w:r>
+    </w:p>
+    <w:p>
+      <w:pPr>
+        <w:rPr>
+          <w:rFonts w:ascii="Courier New" w:hAnsi="Courier New" w:cs="Courier New"/>
+        </w:rPr>
+      </w:pPr>
+      <w:r>
+        <w:rPr>
+          <w:rFonts w:ascii="Courier New" w:hAnsi="Courier New" w:cs="Courier New"/>
+        </w:rPr>
+        <w:t>RUN;</w:t>
+      </w:r>
+    </w:p>
+    <w:p>
+      <w:pPr>
+        <w:rPr>
+          <w:rFonts w:ascii="Courier New" w:hAnsi="Courier New" w:cs="Courier New"/>
+        </w:rPr>
+      </w:pPr>
+    </w:p>
+    <w:p>
+      <w:pPr>
+        <w:rPr>
+          <w:rFonts w:ascii="Courier New" w:hAnsi="Courier New" w:cs="Courier New"/>
+        </w:rPr>
+      </w:pPr>
+      <w:r>
+        <w:rPr>
+          <w:rFonts w:ascii="Courier New" w:hAnsi="Courier New" w:cs="Courier New"/>
+        </w:rPr>
+        <w:t>data Kobe;</w:t>
+      </w:r>
+    </w:p>
+    <w:p>
+      <w:pPr>
+        <w:rPr>
+          <w:rFonts w:ascii="Courier New" w:hAnsi="Courier New" w:cs="Courier New"/>
+        </w:rPr>
+      </w:pPr>
+      <w:r>
+        <w:rPr>
+          <w:rFonts w:ascii="Courier New" w:hAnsi="Courier New" w:cs="Courier New"/>
+        </w:rPr>
+        <w:t>set Kobe;</w:t>
+      </w:r>
+    </w:p>
+    <w:p>
+      <w:pPr>
+        <w:rPr>
+          <w:rFonts w:ascii="Courier New" w:hAnsi="Courier New" w:cs="Courier New"/>
+        </w:rPr>
+      </w:pPr>
+      <w:r>
+        <w:rPr>
+          <w:rFonts w:ascii="Courier New" w:hAnsi="Courier New" w:cs="Courier New"/>
+        </w:rPr>
+        <w:t>IF shot_made_flag = "." THEN DELETE;</w:t>
+      </w:r>
+    </w:p>
+    <w:p>
+      <w:pPr>
+        <w:rPr>
+          <w:rFonts w:ascii="Courier New" w:hAnsi="Courier New" w:cs="Courier New"/>
+        </w:rPr>
+      </w:pPr>
+      <w:r>
+        <w:rPr>
+          <w:rFonts w:ascii="Courier New" w:hAnsi="Courier New" w:cs="Courier New"/>
+        </w:rPr>
+        <w:t>run;</w:t>
+      </w:r>
+    </w:p>
+    <w:p>
+      <w:pPr>
+        <w:rPr>
+          <w:rFonts w:ascii="Courier New" w:hAnsi="Courier New" w:cs="Courier New"/>
+        </w:rPr>
+      </w:pPr>
+    </w:p>
+    <w:p>
+      <w:pPr>
+        <w:rPr>
+          <w:rFonts w:ascii="Courier New" w:hAnsi="Courier New" w:cs="Courier New"/>
+        </w:rPr>
+      </w:pPr>
+      <w:r>
+        <w:rPr>
+          <w:rFonts w:ascii="Courier New" w:hAnsi="Courier New" w:cs="Courier New"/>
+        </w:rPr>
+        <w:t>proc logistic data = Kobe;</w:t>
+      </w:r>
+    </w:p>
+    <w:p>
+      <w:pPr>
+        <w:rPr>
+          <w:rFonts w:ascii="Courier New" w:hAnsi="Courier New" w:cs="Courier New"/>
+        </w:rPr>
+      </w:pPr>
+    </w:p>
+    <w:p>
+      <w:pPr>
+        <w:rPr>
+          <w:rFonts w:ascii="Courier New" w:hAnsi="Courier New" w:cs="Courier New"/>
+        </w:rPr>
+      </w:pPr>
+      <w:r>
+        <w:rPr>
+          <w:rFonts w:ascii="Courier New" w:hAnsi="Courier New" w:cs="Courier New"/>
+        </w:rPr>
+        <w:t xml:space="preserve">"Kobe Shots": model shot_made_flag (event = '1') </w:t>
+      </w:r>
       <w:bookmarkStart w:id="0" w:name="_GoBack"/>
       <w:bookmarkEnd w:id="0"/>
-    </w:p>
-    <w:p>
-      <w:pPr>
-        <w:pStyle w:val="Heading1"/>
-      </w:pPr>
-      <w:r>
-        <w:t>Model 2</w:t>
-      </w:r>
-    </w:p>
-    <w:p/>
-    <w:p>
-      <w:pPr>
-        <w:rPr>
-          <w:rFonts w:ascii="Courier New" w:hAnsi="Courier New" w:cs="Courier New"/>
-        </w:rPr>
-      </w:pPr>
-      <w:r>
-        <w:rPr>
-          <w:rFonts w:ascii="Courier New" w:hAnsi="Courier New" w:cs="Courier New"/>
-        </w:rPr>
-        <w:t>FILENAME REFFILE '/home/sgozdzialski0/Kobe.csv';</w:t>
-      </w:r>
-    </w:p>
-    <w:p>
-      <w:pPr>
-        <w:rPr>
-          <w:rFonts w:ascii="Courier New" w:hAnsi="Courier New" w:cs="Courier New"/>
-        </w:rPr>
-      </w:pPr>
-    </w:p>
-    <w:p>
-      <w:pPr>
-        <w:rPr>
-          <w:rFonts w:ascii="Courier New" w:hAnsi="Courier New" w:cs="Courier New"/>
-        </w:rPr>
-      </w:pPr>
-      <w:r>
-        <w:rPr>
-          <w:rFonts w:ascii="Courier New" w:hAnsi="Courier New" w:cs="Courier New"/>
-        </w:rPr>
-        <w:t>PROC IMPORT DATAFILE=REFFILE</w:t>
-      </w:r>
-    </w:p>
-    <w:p>
-      <w:pPr>
-        <w:rPr>
-          <w:rFonts w:ascii="Courier New" w:hAnsi="Courier New" w:cs="Courier New"/>
-        </w:rPr>
-      </w:pPr>
-      <w:r>
-        <w:rPr>
-          <w:rFonts w:ascii="Courier New" w:hAnsi="Courier New" w:cs="Courier New"/>
-        </w:rPr>
-        <w:tab/>
-        <w:t>DBMS=CSV</w:t>
-      </w:r>
-    </w:p>
-    <w:p>
-      <w:pPr>
-        <w:rPr>
-          <w:rFonts w:ascii="Courier New" w:hAnsi="Courier New" w:cs="Courier New"/>
-        </w:rPr>
-      </w:pPr>
-      <w:r>
-        <w:rPr>
-          <w:rFonts w:ascii="Courier New" w:hAnsi="Courier New" w:cs="Courier New"/>
-        </w:rPr>
-        <w:tab/>
-        <w:t>OUT=Kobe;</w:t>
-      </w:r>
-    </w:p>
-    <w:p>
-      <w:pPr>
-        <w:rPr>
-          <w:rFonts w:ascii="Courier New" w:hAnsi="Courier New" w:cs="Courier New"/>
-        </w:rPr>
-      </w:pPr>
-      <w:r>
-        <w:rPr>
-          <w:rFonts w:ascii="Courier New" w:hAnsi="Courier New" w:cs="Courier New"/>
-        </w:rPr>
-        <w:tab/>
-        <w:t>GETNAMES=YES;</w:t>
-      </w:r>
-    </w:p>
-    <w:p>
-      <w:pPr>
-        <w:rPr>
-          <w:rFonts w:ascii="Courier New" w:hAnsi="Courier New" w:cs="Courier New"/>
-        </w:rPr>
-      </w:pPr>
-      <w:r>
-        <w:rPr>
-          <w:rFonts w:ascii="Courier New" w:hAnsi="Courier New" w:cs="Courier New"/>
-        </w:rPr>
-        <w:t>RUN;</w:t>
-      </w:r>
-    </w:p>
-    <w:p>
-      <w:pPr>
-        <w:rPr>
-          <w:rFonts w:ascii="Courier New" w:hAnsi="Courier New" w:cs="Courier New"/>
-        </w:rPr>
-      </w:pPr>
-    </w:p>
-    <w:p>
-      <w:pPr>
-        <w:rPr>
-          <w:rFonts w:ascii="Courier New" w:hAnsi="Courier New" w:cs="Courier New"/>
-        </w:rPr>
-      </w:pPr>
-      <w:r>
-        <w:rPr>
-          <w:rFonts w:ascii="Courier New" w:hAnsi="Courier New" w:cs="Courier New"/>
-        </w:rPr>
-        <w:t>data Kobe;</w:t>
-      </w:r>
-    </w:p>
-    <w:p>
-      <w:pPr>
-        <w:rPr>
-          <w:rFonts w:ascii="Courier New" w:hAnsi="Courier New" w:cs="Courier New"/>
-        </w:rPr>
-      </w:pPr>
-      <w:r>
-        <w:rPr>
-          <w:rFonts w:ascii="Courier New" w:hAnsi="Courier New" w:cs="Courier New"/>
-        </w:rPr>
-        <w:t>set Kobe;</w:t>
-      </w:r>
-    </w:p>
-    <w:p>
-      <w:pPr>
-        <w:rPr>
-          <w:rFonts w:ascii="Courier New" w:hAnsi="Courier New" w:cs="Courier New"/>
-        </w:rPr>
-      </w:pPr>
-      <w:r>
-        <w:rPr>
-          <w:rFonts w:ascii="Courier New" w:hAnsi="Courier New" w:cs="Courier New"/>
-        </w:rPr>
-        <w:t>IF shot_made_flag = "." THEN drop;</w:t>
-      </w:r>
-    </w:p>
-    <w:p>
-      <w:pPr>
-        <w:rPr>
-          <w:rFonts w:ascii="Courier New" w:hAnsi="Courier New" w:cs="Courier New"/>
-        </w:rPr>
-      </w:pPr>
-      <w:r>
-        <w:rPr>
-          <w:rFonts w:ascii="Courier New" w:hAnsi="Courier New" w:cs="Courier New"/>
-        </w:rPr>
-        <w:t>run;</w:t>
-      </w:r>
-    </w:p>
-    <w:p>
-      <w:pPr>
-        <w:rPr>
-          <w:rFonts w:ascii="Courier New" w:hAnsi="Courier New" w:cs="Courier New"/>
-        </w:rPr>
-      </w:pPr>
-    </w:p>
-    <w:p>
-      <w:pPr>
-        <w:rPr>
-          <w:rFonts w:ascii="Courier New" w:hAnsi="Courier New" w:cs="Courier New"/>
-        </w:rPr>
-      </w:pPr>
-      <w:r>
-        <w:rPr>
-          <w:rFonts w:ascii="Courier New" w:hAnsi="Courier New" w:cs="Courier New"/>
-        </w:rPr>
-        <w:t>proc logistic data = Kobe;</w:t>
-      </w:r>
-    </w:p>
-    <w:p>
-      <w:pPr>
-        <w:rPr>
-          <w:rFonts w:ascii="Courier New" w:hAnsi="Courier New" w:cs="Courier New"/>
-        </w:rPr>
-      </w:pPr>
-      <w:r>
-        <w:rPr>
-          <w:rFonts w:ascii="Courier New" w:hAnsi="Courier New" w:cs="Courier New"/>
-        </w:rPr>
-        <w:t xml:space="preserve">model = shot_made_flag (event = '1') </w:t>
-      </w:r>
-      <w:proofErr w:type="gramStart"/>
-      <w:r>
-        <w:rPr>
-          <w:rFonts w:ascii="Courier New" w:hAnsi="Courier New" w:cs="Courier New"/>
-        </w:rPr>
-        <w:t>=  shot</w:t>
-      </w:r>
-      <w:proofErr w:type="gramEnd"/>
+      <w:r>
+        <w:rPr>
+          <w:rFonts w:ascii="Courier New" w:hAnsi="Courier New" w:cs="Courier New"/>
+        </w:rPr>
+        <w:t>= shot</w:t>
+      </w:r>
       <w:r>
         <w:rPr>
           <w:rFonts w:ascii="Courier New" w:hAnsi="Courier New" w:cs="Courier New"/>
@@ -3257,7 +3253,7 @@
         <w:sz w:val="20"/>
         <w:szCs w:val="20"/>
       </w:rPr>
-      <w:t>6</w:t>
+      <w:t>7</w:t>
     </w:r>
     <w:r>
       <w:rPr>
@@ -4743,7 +4739,7 @@
 </file>
 
 <file path=customXml/itemProps1.xml><?xml version="1.0" encoding="utf-8"?>
-<ds:datastoreItem xmlns:ds="http://schemas.openxmlformats.org/officeDocument/2006/customXml" ds:itemID="{DAA4A635-B076-9549-863A-0859C79D9BBD}">
+<ds:datastoreItem xmlns:ds="http://schemas.openxmlformats.org/officeDocument/2006/customXml" ds:itemID="{DF67EEE7-72CC-5046-BB33-367028FED353}">
   <ds:schemaRefs>
     <ds:schemaRef ds:uri="http://schemas.openxmlformats.org/officeDocument/2006/bibliography"/>
   </ds:schemaRefs>

</xml_diff>

<commit_message>
Added new data for Model 1
</commit_message>
<xml_diff>
--- a/Kobe project 3.docx
+++ b/Kobe project 3.docx
@@ -483,77 +483,94 @@
       </w:r>
     </w:p>
     <w:p>
+      <w:pPr>
+        <w:ind w:firstLine="720"/>
+      </w:pPr>
       <w:r>
         <w:tab/>
       </w:r>
       <w:r>
-        <w:t>Is, Kobe’s shooting percentage is better at home than when he is away?</w:t>
-      </w:r>
-      <w:r>
+        <w:t>Is, Kobe’s shooting percentage is better at home than when he is away?To answer this question, we first check if the two teams in variable “matchup” are separated by “vs” meaning home game or “@” meaning away game. Than we create a variable “play_home” which equals to 1 Kobe plays at home and 0 otherwise.</w:t>
+      </w:r>
+    </w:p>
+    <w:p/>
+    <w:p>
+      <w:pPr>
+        <w:ind w:firstLine="720"/>
+      </w:pPr>
+      <w:r>
+        <w:t xml:space="preserve">After creating the “play_home” variable, we create a logistic regression model: </w:t>
+      </w:r>
+      <w:r>
+        <w:rPr>
+          <w:i/>
+        </w:rPr>
+        <w:t xml:space="preserve">shot_made_flag(event ='1') = play_home </w:t>
+      </w:r>
+      <w:r>
+        <w:t>and inspect the slope and intercept</w:t>
+      </w:r>
+      <w:r>
+        <w:rPr>
+          <w:i/>
+        </w:rPr>
+        <w:t xml:space="preserve">. </w:t>
+      </w:r>
+      <w:r>
+        <w:t>After fitting the model, we get the flowing equation:</w:t>
+      </w:r>
+    </w:p>
+    <w:p>
+      <w:pPr>
+        <w:jc w:val="center"/>
+        <w:rPr>
+          <w:b/>
+        </w:rPr>
+      </w:pPr>
+      <w:r>
+        <w:rPr>
+          <w:b/>
+        </w:rPr>
+        <w:t xml:space="preserve">shot_made_flag = </w:t>
+      </w:r>
+      <w:r>
+        <w:rPr>
+          <w:b/>
+        </w:rPr>
+        <w:t>-0.2556</w:t>
+      </w:r>
+      <w:r>
+        <w:rPr>
+          <w:b/>
+        </w:rPr>
         <w:t xml:space="preserve"> </w:t>
       </w:r>
       <w:r>
-        <w:t>To answer this question, we first create a new variable “host” by taking the last N chars from the “matchup”, where N is the length of “opponent” variable. Than we create a variable “play_home” which equals to 0 if “host” = “opponent” and equals to 1 otherwise.</w:t>
+        <w:rPr>
+          <w:b/>
+        </w:rPr>
+        <w:t xml:space="preserve">+ </w:t>
+      </w:r>
+      <w:r>
+        <w:rPr>
+          <w:b/>
+        </w:rPr>
+        <w:t>0.0811</w:t>
+      </w:r>
+      <w:r>
+        <w:rPr>
+          <w:b/>
+        </w:rPr>
+        <w:t xml:space="preserve"> * paly_home</w:t>
       </w:r>
     </w:p>
     <w:p/>
     <w:p>
-      <w:r>
-        <w:t xml:space="preserve">After creating the “play_home” variable, we create a logistic regression model </w:t>
-      </w:r>
-      <w:r>
-        <w:rPr>
-          <w:i/>
-        </w:rPr>
-        <w:t xml:space="preserve">shot_made_flag = play_home. </w:t>
-      </w:r>
-      <w:r>
-        <w:t xml:space="preserve">After fitting the model we get an equation: </w:t>
-      </w:r>
-    </w:p>
-    <w:p/>
-    <w:p>
-      <w:pPr>
-        <w:jc w:val="center"/>
-        <w:rPr>
-          <w:b/>
-        </w:rPr>
-      </w:pPr>
-      <w:r>
-        <w:rPr>
-          <w:b/>
-        </w:rPr>
-        <w:t>shot_</w:t>
-      </w:r>
-      <w:r>
-        <w:rPr>
-          <w:b/>
-        </w:rPr>
-        <w:t>made_flag = 0.2137 + 0.1492 * p</w:t>
-      </w:r>
-      <w:r>
-        <w:rPr>
-          <w:b/>
-        </w:rPr>
-        <w:t>l</w:t>
-      </w:r>
-      <w:r>
-        <w:rPr>
-          <w:b/>
-        </w:rPr>
-        <w:t>a</w:t>
-      </w:r>
-      <w:r>
-        <w:rPr>
-          <w:b/>
-        </w:rPr>
-        <w:t>y_home</w:t>
-      </w:r>
-    </w:p>
-    <w:p/>
-    <w:p>
-      <w:r>
-        <w:t>From the equation, we see that if Kobe plays at home will have around 15% greater chance of making the shot.</w:t>
+      <w:pPr>
+        <w:ind w:firstLine="360"/>
+      </w:pPr>
+      <w:r>
+        <w:t>From the equation we see that if Kobe plays at home will have around 8.1% greater chance of him making the shot.</w:t>
       </w:r>
     </w:p>
     <w:p>
@@ -1454,17 +1471,12 @@
         <w:ind w:firstLine="720"/>
       </w:pPr>
       <w:r>
-        <w:t>Predictive Model</w:t>
-      </w:r>
-      <w:r>
-        <w:t>.</w:t>
+        <w:t>Predictive Model.</w:t>
       </w:r>
     </w:p>
     <w:p>
       <w:r>
         <w:tab/>
-      </w:r>
-      <w:r>
         <w:t>The data for the Kobe Bryant Kaggle completion is a time series having twenty years of historical shot records. It only makes sense to train the model on data recorded prior to the shot we are predicting and because of Kobe’s skills could be changing over time we use a rolling window of one year (365 days). This window is used for a traning dataset before every day we are making a prediction. We move the window every day we are making predictions.</w:t>
       </w:r>
     </w:p>
@@ -1569,276 +1581,694 @@
       <w:r>
         <w:t>Model 1</w:t>
       </w:r>
-    </w:p>
-    <w:p>
-      <w:pPr>
-        <w:rPr>
-          <w:rFonts w:ascii="Courier New" w:hAnsi="Courier New" w:cs="Courier New"/>
-        </w:rPr>
-      </w:pPr>
-      <w:r>
-        <w:rPr>
-          <w:rFonts w:ascii="Courier New" w:hAnsi="Courier New" w:cs="Courier New"/>
-        </w:rPr>
-        <w:t>PROC</w:t>
-      </w:r>
-      <w:r>
-        <w:rPr>
-          <w:rFonts w:ascii="Courier New" w:hAnsi="Courier New" w:cs="Courier New"/>
-        </w:rPr>
-        <w:t xml:space="preserve"> IMPORT </w:t>
-      </w:r>
-      <w:r>
-        <w:rPr>
-          <w:rFonts w:ascii="Courier New" w:hAnsi="Courier New" w:cs="Courier New"/>
-        </w:rPr>
-        <w:t>DATAFILE='/ho</w:t>
-      </w:r>
-      <w:r>
-        <w:rPr>
-          <w:rFonts w:ascii="Courier New" w:hAnsi="Courier New" w:cs="Courier New"/>
-        </w:rPr>
-        <w:t xml:space="preserve">me/iangelov0/project3/data.csv' </w:t>
-      </w:r>
-      <w:r>
-        <w:rPr>
-          <w:rFonts w:ascii="Courier New" w:hAnsi="Courier New" w:cs="Courier New"/>
-        </w:rPr>
-        <w:t>replace</w:t>
-      </w:r>
-    </w:p>
-    <w:p>
-      <w:pPr>
-        <w:rPr>
-          <w:rFonts w:ascii="Courier New" w:hAnsi="Courier New" w:cs="Courier New"/>
-        </w:rPr>
-      </w:pPr>
-      <w:r>
-        <w:rPr>
-          <w:rFonts w:ascii="Courier New" w:hAnsi="Courier New" w:cs="Courier New"/>
-        </w:rPr>
-        <w:t>DBMS=CSV</w:t>
-      </w:r>
-    </w:p>
-    <w:p>
-      <w:pPr>
-        <w:rPr>
-          <w:rFonts w:ascii="Courier New" w:hAnsi="Courier New" w:cs="Courier New"/>
-        </w:rPr>
-      </w:pPr>
-      <w:r>
-        <w:rPr>
-          <w:rFonts w:ascii="Courier New" w:hAnsi="Courier New" w:cs="Courier New"/>
-        </w:rPr>
-        <w:t>OUT=data;</w:t>
-      </w:r>
-    </w:p>
-    <w:p>
-      <w:pPr>
-        <w:rPr>
-          <w:rFonts w:ascii="Courier New" w:hAnsi="Courier New" w:cs="Courier New"/>
-        </w:rPr>
-      </w:pPr>
-      <w:r>
-        <w:rPr>
-          <w:rFonts w:ascii="Courier New" w:hAnsi="Courier New" w:cs="Courier New"/>
-        </w:rPr>
-        <w:t>GETNAMES=YES;</w:t>
-      </w:r>
-    </w:p>
-    <w:p>
-      <w:pPr>
-        <w:rPr>
-          <w:rFonts w:ascii="Courier New" w:hAnsi="Courier New" w:cs="Courier New"/>
-        </w:rPr>
-      </w:pPr>
-    </w:p>
-    <w:p>
-      <w:pPr>
-        <w:rPr>
-          <w:rFonts w:ascii="Courier New" w:hAnsi="Courier New" w:cs="Courier New"/>
-        </w:rPr>
-      </w:pPr>
-      <w:r>
-        <w:rPr>
-          <w:rFonts w:ascii="Courier New" w:hAnsi="Courier New" w:cs="Courier New"/>
+      <w:bookmarkStart w:id="0" w:name="_GoBack"/>
+      <w:bookmarkEnd w:id="0"/>
+    </w:p>
+    <w:p>
+      <w:pPr>
+        <w:numPr>
+          <w:ilvl w:val="0"/>
+          <w:numId w:val="6"/>
+        </w:numPr>
+        <w:pBdr>
+          <w:left w:val="single" w:sz="18" w:space="0" w:color="6CE26C"/>
+        </w:pBdr>
+        <w:shd w:val="clear" w:color="auto" w:fill="FFFFFF"/>
+        <w:spacing w:beforeAutospacing="1" w:afterAutospacing="1" w:line="210" w:lineRule="atLeast"/>
+        <w:rPr>
+          <w:rFonts w:ascii="Consolas" w:eastAsia="Times New Roman" w:hAnsi="Consolas"/>
+          <w:color w:val="5C5C5C"/>
+          <w:sz w:val="22"/>
+          <w:szCs w:val="22"/>
+        </w:rPr>
+      </w:pPr>
+      <w:r>
+        <w:rPr>
+          <w:rFonts w:ascii="Consolas" w:eastAsia="Times New Roman" w:hAnsi="Consolas"/>
+          <w:color w:val="000000"/>
+          <w:sz w:val="22"/>
+          <w:szCs w:val="22"/>
+          <w:bdr w:val="none" w:sz="0" w:space="0" w:color="auto" w:frame="1"/>
+        </w:rPr>
+        <w:t>PROC IMPORT </w:t>
+      </w:r>
+      <w:r>
+        <w:rPr>
+          <w:rFonts w:ascii="Consolas" w:eastAsia="Times New Roman" w:hAnsi="Consolas"/>
+          <w:color w:val="FF0000"/>
+          <w:sz w:val="22"/>
+          <w:szCs w:val="22"/>
+          <w:bdr w:val="none" w:sz="0" w:space="0" w:color="auto" w:frame="1"/>
+        </w:rPr>
+        <w:t>DATAFILE</w:t>
+      </w:r>
+      <w:r>
+        <w:rPr>
+          <w:rFonts w:ascii="Consolas" w:eastAsia="Times New Roman" w:hAnsi="Consolas"/>
+          <w:color w:val="000000"/>
+          <w:sz w:val="22"/>
+          <w:szCs w:val="22"/>
+          <w:bdr w:val="none" w:sz="0" w:space="0" w:color="auto" w:frame="1"/>
+        </w:rPr>
+        <w:t>=</w:t>
+      </w:r>
+      <w:r>
+        <w:rPr>
+          <w:rFonts w:ascii="Consolas" w:eastAsia="Times New Roman" w:hAnsi="Consolas"/>
+          <w:color w:val="0000FF"/>
+          <w:sz w:val="22"/>
+          <w:szCs w:val="22"/>
+          <w:bdr w:val="none" w:sz="0" w:space="0" w:color="auto" w:frame="1"/>
+        </w:rPr>
+        <w:t>'/home/iangelov0/project3/data.csv'</w:t>
+      </w:r>
+      <w:r>
+        <w:rPr>
+          <w:rFonts w:ascii="Consolas" w:eastAsia="Times New Roman" w:hAnsi="Consolas"/>
+          <w:color w:val="000000"/>
+          <w:sz w:val="22"/>
+          <w:szCs w:val="22"/>
+          <w:bdr w:val="none" w:sz="0" w:space="0" w:color="auto" w:frame="1"/>
+        </w:rPr>
+        <w:t> replace  </w:t>
+      </w:r>
+    </w:p>
+    <w:p>
+      <w:pPr>
+        <w:numPr>
+          <w:ilvl w:val="0"/>
+          <w:numId w:val="6"/>
+        </w:numPr>
+        <w:pBdr>
+          <w:left w:val="single" w:sz="18" w:space="0" w:color="6CE26C"/>
+        </w:pBdr>
+        <w:shd w:val="clear" w:color="auto" w:fill="F8F8F8"/>
+        <w:spacing w:beforeAutospacing="1" w:afterAutospacing="1" w:line="210" w:lineRule="atLeast"/>
+        <w:rPr>
+          <w:rFonts w:ascii="Consolas" w:eastAsia="Times New Roman" w:hAnsi="Consolas"/>
+          <w:color w:val="5C5C5C"/>
+          <w:sz w:val="22"/>
+          <w:szCs w:val="22"/>
+        </w:rPr>
+      </w:pPr>
+      <w:r>
+        <w:rPr>
+          <w:rFonts w:ascii="Consolas" w:eastAsia="Times New Roman" w:hAnsi="Consolas"/>
+          <w:color w:val="000000"/>
+          <w:sz w:val="22"/>
+          <w:szCs w:val="22"/>
+          <w:bdr w:val="none" w:sz="0" w:space="0" w:color="auto" w:frame="1"/>
+        </w:rPr>
+        <w:t>    </w:t>
+      </w:r>
+      <w:r>
+        <w:rPr>
+          <w:rFonts w:ascii="Consolas" w:eastAsia="Times New Roman" w:hAnsi="Consolas"/>
+          <w:color w:val="FF0000"/>
+          <w:sz w:val="22"/>
+          <w:szCs w:val="22"/>
+          <w:bdr w:val="none" w:sz="0" w:space="0" w:color="auto" w:frame="1"/>
+        </w:rPr>
+        <w:t>DBMS</w:t>
+      </w:r>
+      <w:r>
+        <w:rPr>
+          <w:rFonts w:ascii="Consolas" w:eastAsia="Times New Roman" w:hAnsi="Consolas"/>
+          <w:color w:val="000000"/>
+          <w:sz w:val="22"/>
+          <w:szCs w:val="22"/>
+          <w:bdr w:val="none" w:sz="0" w:space="0" w:color="auto" w:frame="1"/>
+        </w:rPr>
+        <w:t>=</w:t>
+      </w:r>
+      <w:r>
+        <w:rPr>
+          <w:rFonts w:ascii="Consolas" w:eastAsia="Times New Roman" w:hAnsi="Consolas"/>
+          <w:color w:val="0000FF"/>
+          <w:sz w:val="22"/>
+          <w:szCs w:val="22"/>
+          <w:bdr w:val="none" w:sz="0" w:space="0" w:color="auto" w:frame="1"/>
+        </w:rPr>
+        <w:t>CSV</w:t>
+      </w:r>
+      <w:r>
+        <w:rPr>
+          <w:rFonts w:ascii="Consolas" w:eastAsia="Times New Roman" w:hAnsi="Consolas"/>
+          <w:color w:val="000000"/>
+          <w:sz w:val="22"/>
+          <w:szCs w:val="22"/>
+          <w:bdr w:val="none" w:sz="0" w:space="0" w:color="auto" w:frame="1"/>
+        </w:rPr>
+        <w:t>  </w:t>
+      </w:r>
+    </w:p>
+    <w:p>
+      <w:pPr>
+        <w:numPr>
+          <w:ilvl w:val="0"/>
+          <w:numId w:val="6"/>
+        </w:numPr>
+        <w:pBdr>
+          <w:left w:val="single" w:sz="18" w:space="0" w:color="6CE26C"/>
+        </w:pBdr>
+        <w:shd w:val="clear" w:color="auto" w:fill="FFFFFF"/>
+        <w:spacing w:beforeAutospacing="1" w:afterAutospacing="1" w:line="210" w:lineRule="atLeast"/>
+        <w:rPr>
+          <w:rFonts w:ascii="Consolas" w:eastAsia="Times New Roman" w:hAnsi="Consolas"/>
+          <w:color w:val="5C5C5C"/>
+          <w:sz w:val="22"/>
+          <w:szCs w:val="22"/>
+        </w:rPr>
+      </w:pPr>
+      <w:r>
+        <w:rPr>
+          <w:rFonts w:ascii="Consolas" w:eastAsia="Times New Roman" w:hAnsi="Consolas"/>
+          <w:color w:val="000000"/>
+          <w:sz w:val="22"/>
+          <w:szCs w:val="22"/>
+          <w:bdr w:val="none" w:sz="0" w:space="0" w:color="auto" w:frame="1"/>
+        </w:rPr>
+        <w:t>    </w:t>
+      </w:r>
+      <w:r>
+        <w:rPr>
+          <w:rFonts w:ascii="Consolas" w:eastAsia="Times New Roman" w:hAnsi="Consolas"/>
+          <w:color w:val="FF0000"/>
+          <w:sz w:val="22"/>
+          <w:szCs w:val="22"/>
+          <w:bdr w:val="none" w:sz="0" w:space="0" w:color="auto" w:frame="1"/>
+        </w:rPr>
+        <w:t>OUT</w:t>
+      </w:r>
+      <w:r>
+        <w:rPr>
+          <w:rFonts w:ascii="Consolas" w:eastAsia="Times New Roman" w:hAnsi="Consolas"/>
+          <w:color w:val="000000"/>
+          <w:sz w:val="22"/>
+          <w:szCs w:val="22"/>
+          <w:bdr w:val="none" w:sz="0" w:space="0" w:color="auto" w:frame="1"/>
+        </w:rPr>
+        <w:t>=</w:t>
+      </w:r>
+      <w:r>
+        <w:rPr>
+          <w:rFonts w:ascii="Consolas" w:eastAsia="Times New Roman" w:hAnsi="Consolas"/>
+          <w:color w:val="0000FF"/>
+          <w:sz w:val="22"/>
+          <w:szCs w:val="22"/>
+          <w:bdr w:val="none" w:sz="0" w:space="0" w:color="auto" w:frame="1"/>
         </w:rPr>
         <w:t>data</w:t>
       </w:r>
       <w:r>
         <w:rPr>
-          <w:rFonts w:ascii="Courier New" w:hAnsi="Courier New" w:cs="Courier New"/>
-        </w:rPr>
-        <w:t xml:space="preserve"> </w:t>
-      </w:r>
-      <w:r>
-        <w:rPr>
-          <w:rFonts w:ascii="Courier New" w:hAnsi="Courier New" w:cs="Courier New"/>
-        </w:rPr>
-        <w:t>data;</w:t>
-      </w:r>
-    </w:p>
-    <w:p>
-      <w:pPr>
-        <w:rPr>
-          <w:rFonts w:ascii="Courier New" w:hAnsi="Courier New" w:cs="Courier New"/>
-        </w:rPr>
-      </w:pPr>
-      <w:r>
-        <w:rPr>
-          <w:rFonts w:ascii="Courier New" w:hAnsi="Courier New" w:cs="Courier New"/>
-        </w:rPr>
-        <w:tab/>
-      </w:r>
-      <w:r>
-        <w:rPr>
-          <w:rFonts w:ascii="Courier New" w:hAnsi="Courier New" w:cs="Courier New"/>
-        </w:rPr>
-        <w:t>set</w:t>
-      </w:r>
-      <w:r>
-        <w:rPr>
-          <w:rFonts w:ascii="Courier New" w:hAnsi="Courier New" w:cs="Courier New"/>
-        </w:rPr>
-        <w:t xml:space="preserve"> </w:t>
-      </w:r>
-      <w:r>
-        <w:rPr>
-          <w:rFonts w:ascii="Courier New" w:hAnsi="Courier New" w:cs="Courier New"/>
-        </w:rPr>
-        <w:t>data;  </w:t>
-      </w:r>
-    </w:p>
-    <w:p>
-      <w:pPr>
-        <w:rPr>
-          <w:rFonts w:ascii="Courier New" w:hAnsi="Courier New" w:cs="Courier New"/>
-        </w:rPr>
-      </w:pPr>
-      <w:r>
-        <w:rPr>
-          <w:rFonts w:ascii="Courier New" w:hAnsi="Courier New" w:cs="Courier New"/>
-        </w:rPr>
-        <w:tab/>
-      </w:r>
-      <w:r>
-        <w:rPr>
-          <w:rFonts w:ascii="Courier New" w:hAnsi="Courier New" w:cs="Courier New"/>
-        </w:rPr>
-        <w:t>host</w:t>
-      </w:r>
-      <w:r>
-        <w:rPr>
-          <w:rFonts w:ascii="Courier New" w:hAnsi="Courier New" w:cs="Courier New"/>
-        </w:rPr>
-        <w:t xml:space="preserve"> </w:t>
-      </w:r>
-      <w:r>
-        <w:rPr>
-          <w:rFonts w:ascii="Courier New" w:hAnsi="Courier New" w:cs="Courier New"/>
-        </w:rPr>
-        <w:t xml:space="preserve">= </w:t>
-      </w:r>
-      <w:r>
-        <w:rPr>
-          <w:rFonts w:ascii="Courier New" w:hAnsi="Courier New" w:cs="Courier New"/>
-        </w:rPr>
-        <w:t>substr(matchup, length</w:t>
-      </w:r>
-      <w:r>
-        <w:rPr>
-          <w:rFonts w:ascii="Courier New" w:hAnsi="Courier New" w:cs="Courier New"/>
-        </w:rPr>
-        <w:t>(matchup)-length(opponent)+1);</w:t>
-      </w:r>
-    </w:p>
-    <w:p>
-      <w:pPr>
-        <w:rPr>
-          <w:rFonts w:ascii="Courier New" w:hAnsi="Courier New" w:cs="Courier New"/>
-        </w:rPr>
-      </w:pPr>
-      <w:r>
-        <w:rPr>
-          <w:rFonts w:ascii="Courier New" w:hAnsi="Courier New" w:cs="Courier New"/>
-        </w:rPr>
-        <w:tab/>
-      </w:r>
-      <w:r>
-        <w:rPr>
-          <w:rFonts w:ascii="Courier New" w:hAnsi="Courier New" w:cs="Courier New"/>
-        </w:rPr>
-        <w:t>if trim(host) eq trim(opponent) then play_home = 0;  </w:t>
-      </w:r>
-    </w:p>
-    <w:p>
-      <w:pPr>
-        <w:rPr>
-          <w:rFonts w:ascii="Courier New" w:hAnsi="Courier New" w:cs="Courier New"/>
-        </w:rPr>
-      </w:pPr>
-      <w:r>
-        <w:rPr>
-          <w:rFonts w:ascii="Courier New" w:hAnsi="Courier New" w:cs="Courier New"/>
-        </w:rPr>
-        <w:tab/>
-      </w:r>
-      <w:r>
-        <w:rPr>
-          <w:rFonts w:ascii="Courier New" w:hAnsi="Courier New" w:cs="Courier New"/>
-        </w:rPr>
-        <w:t>else play_home</w:t>
-      </w:r>
-      <w:r>
-        <w:rPr>
-          <w:rFonts w:ascii="Courier New" w:hAnsi="Courier New" w:cs="Courier New"/>
-        </w:rPr>
-        <w:t> = 1;</w:t>
-      </w:r>
-    </w:p>
-    <w:p>
-      <w:pPr>
-        <w:rPr>
-          <w:rFonts w:ascii="Courier New" w:hAnsi="Courier New" w:cs="Courier New"/>
-        </w:rPr>
-      </w:pPr>
-    </w:p>
-    <w:p>
-      <w:pPr>
-        <w:rPr>
-          <w:rFonts w:ascii="Courier New" w:hAnsi="Courier New" w:cs="Courier New"/>
-        </w:rPr>
-      </w:pPr>
-      <w:r>
-        <w:rPr>
-          <w:rFonts w:ascii="Courier New" w:hAnsi="Courier New" w:cs="Courier New"/>
-        </w:rPr>
-        <w:t>proc logistic datadata=data;</w:t>
-      </w:r>
-    </w:p>
-    <w:p>
-      <w:pPr>
-        <w:rPr>
-          <w:rFonts w:ascii="Courier New" w:hAnsi="Courier New" w:cs="Courier New"/>
-        </w:rPr>
-      </w:pPr>
-      <w:r>
-        <w:rPr>
-          <w:rFonts w:ascii="Courier New" w:hAnsi="Courier New" w:cs="Courier New"/>
-        </w:rPr>
-        <w:tab/>
-      </w:r>
-      <w:r>
-        <w:rPr>
-          <w:rFonts w:ascii="Courier New" w:hAnsi="Courier New" w:cs="Courier New"/>
-        </w:rPr>
-        <w:t>mod</w:t>
-      </w:r>
-      <w:r>
-        <w:rPr>
-          <w:rFonts w:ascii="Courier New" w:hAnsi="Courier New" w:cs="Courier New"/>
-        </w:rPr>
-        <w:t>el shot_made_flag = play_home;</w:t>
+          <w:rFonts w:ascii="Consolas" w:eastAsia="Times New Roman" w:hAnsi="Consolas"/>
+          <w:color w:val="000000"/>
+          <w:sz w:val="22"/>
+          <w:szCs w:val="22"/>
+          <w:bdr w:val="none" w:sz="0" w:space="0" w:color="auto" w:frame="1"/>
+        </w:rPr>
+        <w:t>;  </w:t>
+      </w:r>
+    </w:p>
+    <w:p>
+      <w:pPr>
+        <w:numPr>
+          <w:ilvl w:val="0"/>
+          <w:numId w:val="6"/>
+        </w:numPr>
+        <w:pBdr>
+          <w:left w:val="single" w:sz="18" w:space="0" w:color="6CE26C"/>
+        </w:pBdr>
+        <w:shd w:val="clear" w:color="auto" w:fill="F8F8F8"/>
+        <w:spacing w:beforeAutospacing="1" w:afterAutospacing="1" w:line="210" w:lineRule="atLeast"/>
+        <w:rPr>
+          <w:rFonts w:ascii="Consolas" w:eastAsia="Times New Roman" w:hAnsi="Consolas"/>
+          <w:color w:val="5C5C5C"/>
+          <w:sz w:val="22"/>
+          <w:szCs w:val="22"/>
+        </w:rPr>
+      </w:pPr>
+      <w:r>
+        <w:rPr>
+          <w:rFonts w:ascii="Consolas" w:eastAsia="Times New Roman" w:hAnsi="Consolas"/>
+          <w:color w:val="000000"/>
+          <w:sz w:val="22"/>
+          <w:szCs w:val="22"/>
+          <w:bdr w:val="none" w:sz="0" w:space="0" w:color="auto" w:frame="1"/>
+        </w:rPr>
+        <w:t>    </w:t>
+      </w:r>
+      <w:r>
+        <w:rPr>
+          <w:rFonts w:ascii="Consolas" w:eastAsia="Times New Roman" w:hAnsi="Consolas"/>
+          <w:color w:val="FF0000"/>
+          <w:sz w:val="22"/>
+          <w:szCs w:val="22"/>
+          <w:bdr w:val="none" w:sz="0" w:space="0" w:color="auto" w:frame="1"/>
+        </w:rPr>
+        <w:t>GETNAMES</w:t>
+      </w:r>
+      <w:r>
+        <w:rPr>
+          <w:rFonts w:ascii="Consolas" w:eastAsia="Times New Roman" w:hAnsi="Consolas"/>
+          <w:color w:val="000000"/>
+          <w:sz w:val="22"/>
+          <w:szCs w:val="22"/>
+          <w:bdr w:val="none" w:sz="0" w:space="0" w:color="auto" w:frame="1"/>
+        </w:rPr>
+        <w:t>=</w:t>
+      </w:r>
+      <w:r>
+        <w:rPr>
+          <w:rFonts w:ascii="Consolas" w:eastAsia="Times New Roman" w:hAnsi="Consolas"/>
+          <w:color w:val="0000FF"/>
+          <w:sz w:val="22"/>
+          <w:szCs w:val="22"/>
+          <w:bdr w:val="none" w:sz="0" w:space="0" w:color="auto" w:frame="1"/>
+        </w:rPr>
+        <w:t>YES</w:t>
+      </w:r>
+      <w:r>
+        <w:rPr>
+          <w:rFonts w:ascii="Consolas" w:eastAsia="Times New Roman" w:hAnsi="Consolas"/>
+          <w:color w:val="000000"/>
+          <w:sz w:val="22"/>
+          <w:szCs w:val="22"/>
+          <w:bdr w:val="none" w:sz="0" w:space="0" w:color="auto" w:frame="1"/>
+        </w:rPr>
+        <w:t>;  </w:t>
+      </w:r>
+    </w:p>
+    <w:p>
+      <w:pPr>
+        <w:numPr>
+          <w:ilvl w:val="0"/>
+          <w:numId w:val="6"/>
+        </w:numPr>
+        <w:pBdr>
+          <w:left w:val="single" w:sz="18" w:space="0" w:color="6CE26C"/>
+        </w:pBdr>
+        <w:shd w:val="clear" w:color="auto" w:fill="FFFFFF"/>
+        <w:spacing w:beforeAutospacing="1" w:afterAutospacing="1" w:line="210" w:lineRule="atLeast"/>
+        <w:rPr>
+          <w:rFonts w:ascii="Consolas" w:eastAsia="Times New Roman" w:hAnsi="Consolas"/>
+          <w:color w:val="5C5C5C"/>
+          <w:sz w:val="22"/>
+          <w:szCs w:val="22"/>
+        </w:rPr>
+      </w:pPr>
+      <w:r>
+        <w:rPr>
+          <w:rFonts w:ascii="Consolas" w:eastAsia="Times New Roman" w:hAnsi="Consolas"/>
+          <w:color w:val="000000"/>
+          <w:sz w:val="22"/>
+          <w:szCs w:val="22"/>
+          <w:bdr w:val="none" w:sz="0" w:space="0" w:color="auto" w:frame="1"/>
+        </w:rPr>
+        <w:t>  </w:t>
+      </w:r>
+    </w:p>
+    <w:p>
+      <w:pPr>
+        <w:numPr>
+          <w:ilvl w:val="0"/>
+          <w:numId w:val="6"/>
+        </w:numPr>
+        <w:pBdr>
+          <w:left w:val="single" w:sz="18" w:space="0" w:color="6CE26C"/>
+        </w:pBdr>
+        <w:shd w:val="clear" w:color="auto" w:fill="F8F8F8"/>
+        <w:spacing w:beforeAutospacing="1" w:afterAutospacing="1" w:line="210" w:lineRule="atLeast"/>
+        <w:rPr>
+          <w:rFonts w:ascii="Consolas" w:eastAsia="Times New Roman" w:hAnsi="Consolas"/>
+          <w:color w:val="5C5C5C"/>
+          <w:sz w:val="22"/>
+          <w:szCs w:val="22"/>
+        </w:rPr>
+      </w:pPr>
+      <w:r>
+        <w:rPr>
+          <w:rFonts w:ascii="Consolas" w:eastAsia="Times New Roman" w:hAnsi="Consolas"/>
+          <w:color w:val="000000"/>
+          <w:sz w:val="22"/>
+          <w:szCs w:val="22"/>
+          <w:bdr w:val="none" w:sz="0" w:space="0" w:color="auto" w:frame="1"/>
+        </w:rPr>
+        <w:t>data data;  </w:t>
+      </w:r>
+    </w:p>
+    <w:p>
+      <w:pPr>
+        <w:numPr>
+          <w:ilvl w:val="0"/>
+          <w:numId w:val="6"/>
+        </w:numPr>
+        <w:pBdr>
+          <w:left w:val="single" w:sz="18" w:space="0" w:color="6CE26C"/>
+        </w:pBdr>
+        <w:shd w:val="clear" w:color="auto" w:fill="FFFFFF"/>
+        <w:spacing w:beforeAutospacing="1" w:afterAutospacing="1" w:line="210" w:lineRule="atLeast"/>
+        <w:rPr>
+          <w:rFonts w:ascii="Consolas" w:eastAsia="Times New Roman" w:hAnsi="Consolas"/>
+          <w:color w:val="5C5C5C"/>
+          <w:sz w:val="22"/>
+          <w:szCs w:val="22"/>
+        </w:rPr>
+      </w:pPr>
+      <w:r>
+        <w:rPr>
+          <w:rFonts w:ascii="Consolas" w:eastAsia="Times New Roman" w:hAnsi="Consolas"/>
+          <w:color w:val="000000"/>
+          <w:sz w:val="22"/>
+          <w:szCs w:val="22"/>
+          <w:bdr w:val="none" w:sz="0" w:space="0" w:color="auto" w:frame="1"/>
+        </w:rPr>
+        <w:t>    set data;  </w:t>
+      </w:r>
+    </w:p>
+    <w:p>
+      <w:pPr>
+        <w:numPr>
+          <w:ilvl w:val="0"/>
+          <w:numId w:val="6"/>
+        </w:numPr>
+        <w:pBdr>
+          <w:left w:val="single" w:sz="18" w:space="0" w:color="6CE26C"/>
+        </w:pBdr>
+        <w:shd w:val="clear" w:color="auto" w:fill="F8F8F8"/>
+        <w:spacing w:beforeAutospacing="1" w:afterAutospacing="1" w:line="210" w:lineRule="atLeast"/>
+        <w:rPr>
+          <w:rFonts w:ascii="Consolas" w:eastAsia="Times New Roman" w:hAnsi="Consolas"/>
+          <w:color w:val="5C5C5C"/>
+          <w:sz w:val="22"/>
+          <w:szCs w:val="22"/>
+        </w:rPr>
+      </w:pPr>
+      <w:r>
+        <w:rPr>
+          <w:rFonts w:ascii="Consolas" w:eastAsia="Times New Roman" w:hAnsi="Consolas"/>
+          <w:color w:val="000000"/>
+          <w:sz w:val="22"/>
+          <w:szCs w:val="22"/>
+          <w:bdr w:val="none" w:sz="0" w:space="0" w:color="auto" w:frame="1"/>
+        </w:rPr>
+        <w:t>    if substr(matchup, 5, 1) = '@' then </w:t>
+      </w:r>
+      <w:r>
+        <w:rPr>
+          <w:rFonts w:ascii="Consolas" w:eastAsia="Times New Roman" w:hAnsi="Consolas"/>
+          <w:color w:val="FF0000"/>
+          <w:sz w:val="22"/>
+          <w:szCs w:val="22"/>
+          <w:bdr w:val="none" w:sz="0" w:space="0" w:color="auto" w:frame="1"/>
+        </w:rPr>
+        <w:t>play_home</w:t>
+      </w:r>
+      <w:r>
+        <w:rPr>
+          <w:rFonts w:ascii="Consolas" w:eastAsia="Times New Roman" w:hAnsi="Consolas"/>
+          <w:color w:val="000000"/>
+          <w:sz w:val="22"/>
+          <w:szCs w:val="22"/>
+          <w:bdr w:val="none" w:sz="0" w:space="0" w:color="auto" w:frame="1"/>
+        </w:rPr>
+        <w:t> = </w:t>
+      </w:r>
+      <w:r>
+        <w:rPr>
+          <w:rFonts w:ascii="Consolas" w:eastAsia="Times New Roman" w:hAnsi="Consolas"/>
+          <w:color w:val="0000FF"/>
+          <w:sz w:val="22"/>
+          <w:szCs w:val="22"/>
+          <w:bdr w:val="none" w:sz="0" w:space="0" w:color="auto" w:frame="1"/>
+        </w:rPr>
+        <w:t>0</w:t>
+      </w:r>
+      <w:r>
+        <w:rPr>
+          <w:rFonts w:ascii="Consolas" w:eastAsia="Times New Roman" w:hAnsi="Consolas"/>
+          <w:color w:val="000000"/>
+          <w:sz w:val="22"/>
+          <w:szCs w:val="22"/>
+          <w:bdr w:val="none" w:sz="0" w:space="0" w:color="auto" w:frame="1"/>
+        </w:rPr>
+        <w:t>;  </w:t>
+      </w:r>
+    </w:p>
+    <w:p>
+      <w:pPr>
+        <w:numPr>
+          <w:ilvl w:val="0"/>
+          <w:numId w:val="6"/>
+        </w:numPr>
+        <w:pBdr>
+          <w:left w:val="single" w:sz="18" w:space="0" w:color="6CE26C"/>
+        </w:pBdr>
+        <w:shd w:val="clear" w:color="auto" w:fill="FFFFFF"/>
+        <w:spacing w:beforeAutospacing="1" w:afterAutospacing="1" w:line="210" w:lineRule="atLeast"/>
+        <w:rPr>
+          <w:rFonts w:ascii="Consolas" w:eastAsia="Times New Roman" w:hAnsi="Consolas"/>
+          <w:color w:val="5C5C5C"/>
+          <w:sz w:val="22"/>
+          <w:szCs w:val="22"/>
+        </w:rPr>
+      </w:pPr>
+      <w:r>
+        <w:rPr>
+          <w:rFonts w:ascii="Consolas" w:eastAsia="Times New Roman" w:hAnsi="Consolas"/>
+          <w:color w:val="000000"/>
+          <w:sz w:val="22"/>
+          <w:szCs w:val="22"/>
+          <w:bdr w:val="none" w:sz="0" w:space="0" w:color="auto" w:frame="1"/>
+        </w:rPr>
+        <w:t>    else </w:t>
+      </w:r>
+      <w:r>
+        <w:rPr>
+          <w:rFonts w:ascii="Consolas" w:eastAsia="Times New Roman" w:hAnsi="Consolas"/>
+          <w:color w:val="FF0000"/>
+          <w:sz w:val="22"/>
+          <w:szCs w:val="22"/>
+          <w:bdr w:val="none" w:sz="0" w:space="0" w:color="auto" w:frame="1"/>
+        </w:rPr>
+        <w:t>play_home</w:t>
+      </w:r>
+      <w:r>
+        <w:rPr>
+          <w:rFonts w:ascii="Consolas" w:eastAsia="Times New Roman" w:hAnsi="Consolas"/>
+          <w:color w:val="000000"/>
+          <w:sz w:val="22"/>
+          <w:szCs w:val="22"/>
+          <w:bdr w:val="none" w:sz="0" w:space="0" w:color="auto" w:frame="1"/>
+        </w:rPr>
+        <w:t> = </w:t>
+      </w:r>
+      <w:r>
+        <w:rPr>
+          <w:rFonts w:ascii="Consolas" w:eastAsia="Times New Roman" w:hAnsi="Consolas"/>
+          <w:color w:val="0000FF"/>
+          <w:sz w:val="22"/>
+          <w:szCs w:val="22"/>
+          <w:bdr w:val="none" w:sz="0" w:space="0" w:color="auto" w:frame="1"/>
+        </w:rPr>
+        <w:t>1</w:t>
+      </w:r>
+      <w:r>
+        <w:rPr>
+          <w:rFonts w:ascii="Consolas" w:eastAsia="Times New Roman" w:hAnsi="Consolas"/>
+          <w:color w:val="000000"/>
+          <w:sz w:val="22"/>
+          <w:szCs w:val="22"/>
+          <w:bdr w:val="none" w:sz="0" w:space="0" w:color="auto" w:frame="1"/>
+        </w:rPr>
+        <w:t>;  </w:t>
+      </w:r>
+    </w:p>
+    <w:p>
+      <w:pPr>
+        <w:numPr>
+          <w:ilvl w:val="0"/>
+          <w:numId w:val="6"/>
+        </w:numPr>
+        <w:pBdr>
+          <w:left w:val="single" w:sz="18" w:space="0" w:color="6CE26C"/>
+        </w:pBdr>
+        <w:shd w:val="clear" w:color="auto" w:fill="F8F8F8"/>
+        <w:spacing w:beforeAutospacing="1" w:afterAutospacing="1" w:line="210" w:lineRule="atLeast"/>
+        <w:rPr>
+          <w:rFonts w:ascii="Consolas" w:eastAsia="Times New Roman" w:hAnsi="Consolas"/>
+          <w:color w:val="5C5C5C"/>
+          <w:sz w:val="22"/>
+          <w:szCs w:val="22"/>
+        </w:rPr>
+      </w:pPr>
+      <w:r>
+        <w:rPr>
+          <w:rFonts w:ascii="Consolas" w:eastAsia="Times New Roman" w:hAnsi="Consolas"/>
+          <w:color w:val="000000"/>
+          <w:sz w:val="22"/>
+          <w:szCs w:val="22"/>
+          <w:bdr w:val="none" w:sz="0" w:space="0" w:color="auto" w:frame="1"/>
+        </w:rPr>
+        <w:t>  </w:t>
+      </w:r>
+    </w:p>
+    <w:p>
+      <w:pPr>
+        <w:numPr>
+          <w:ilvl w:val="0"/>
+          <w:numId w:val="6"/>
+        </w:numPr>
+        <w:pBdr>
+          <w:left w:val="single" w:sz="18" w:space="0" w:color="6CE26C"/>
+        </w:pBdr>
+        <w:shd w:val="clear" w:color="auto" w:fill="FFFFFF"/>
+        <w:spacing w:beforeAutospacing="1" w:afterAutospacing="1" w:line="210" w:lineRule="atLeast"/>
+        <w:rPr>
+          <w:rFonts w:ascii="Consolas" w:eastAsia="Times New Roman" w:hAnsi="Consolas"/>
+          <w:color w:val="5C5C5C"/>
+          <w:sz w:val="22"/>
+          <w:szCs w:val="22"/>
+        </w:rPr>
+      </w:pPr>
+      <w:r>
+        <w:rPr>
+          <w:rFonts w:ascii="Consolas" w:eastAsia="Times New Roman" w:hAnsi="Consolas"/>
+          <w:color w:val="000000"/>
+          <w:sz w:val="22"/>
+          <w:szCs w:val="22"/>
+          <w:bdr w:val="none" w:sz="0" w:space="0" w:color="auto" w:frame="1"/>
+        </w:rPr>
+        <w:t>proc logistic </w:t>
+      </w:r>
+      <w:r>
+        <w:rPr>
+          <w:rFonts w:ascii="Consolas" w:eastAsia="Times New Roman" w:hAnsi="Consolas"/>
+          <w:color w:val="FF0000"/>
+          <w:sz w:val="22"/>
+          <w:szCs w:val="22"/>
+          <w:bdr w:val="none" w:sz="0" w:space="0" w:color="auto" w:frame="1"/>
+        </w:rPr>
+        <w:t>data</w:t>
+      </w:r>
+      <w:r>
+        <w:rPr>
+          <w:rFonts w:ascii="Consolas" w:eastAsia="Times New Roman" w:hAnsi="Consolas"/>
+          <w:color w:val="0000FF"/>
+          <w:sz w:val="22"/>
+          <w:szCs w:val="22"/>
+          <w:bdr w:val="none" w:sz="0" w:space="0" w:color="auto" w:frame="1"/>
+        </w:rPr>
+        <w:t>data</w:t>
+      </w:r>
+      <w:r>
+        <w:rPr>
+          <w:rFonts w:ascii="Consolas" w:eastAsia="Times New Roman" w:hAnsi="Consolas"/>
+          <w:color w:val="000000"/>
+          <w:sz w:val="22"/>
+          <w:szCs w:val="22"/>
+          <w:bdr w:val="none" w:sz="0" w:space="0" w:color="auto" w:frame="1"/>
+        </w:rPr>
+        <w:t>=data;  </w:t>
+      </w:r>
+    </w:p>
+    <w:p>
+      <w:pPr>
+        <w:numPr>
+          <w:ilvl w:val="0"/>
+          <w:numId w:val="6"/>
+        </w:numPr>
+        <w:pBdr>
+          <w:left w:val="single" w:sz="18" w:space="0" w:color="6CE26C"/>
+        </w:pBdr>
+        <w:shd w:val="clear" w:color="auto" w:fill="F8F8F8"/>
+        <w:spacing w:beforeAutospacing="1" w:afterAutospacing="1" w:line="210" w:lineRule="atLeast"/>
+        <w:rPr>
+          <w:rFonts w:ascii="Consolas" w:eastAsia="Times New Roman" w:hAnsi="Consolas"/>
+          <w:color w:val="5C5C5C"/>
+          <w:sz w:val="22"/>
+          <w:szCs w:val="22"/>
+        </w:rPr>
+      </w:pPr>
+      <w:r>
+        <w:rPr>
+          <w:rFonts w:ascii="Consolas" w:eastAsia="Times New Roman" w:hAnsi="Consolas"/>
+          <w:color w:val="000000"/>
+          <w:sz w:val="22"/>
+          <w:szCs w:val="22"/>
+          <w:bdr w:val="none" w:sz="0" w:space="0" w:color="auto" w:frame="1"/>
+        </w:rPr>
+        <w:t>    model shot_made_flag(</w:t>
+      </w:r>
+      <w:r>
+        <w:rPr>
+          <w:rFonts w:ascii="Consolas" w:eastAsia="Times New Roman" w:hAnsi="Consolas"/>
+          <w:color w:val="FF0000"/>
+          <w:sz w:val="22"/>
+          <w:szCs w:val="22"/>
+          <w:bdr w:val="none" w:sz="0" w:space="0" w:color="auto" w:frame="1"/>
+        </w:rPr>
+        <w:t>event</w:t>
+      </w:r>
+      <w:r>
+        <w:rPr>
+          <w:rFonts w:ascii="Consolas" w:eastAsia="Times New Roman" w:hAnsi="Consolas"/>
+          <w:color w:val="000000"/>
+          <w:sz w:val="22"/>
+          <w:szCs w:val="22"/>
+          <w:bdr w:val="none" w:sz="0" w:space="0" w:color="auto" w:frame="1"/>
+        </w:rPr>
+        <w:t> =</w:t>
+      </w:r>
+      <w:r>
+        <w:rPr>
+          <w:rFonts w:ascii="Consolas" w:eastAsia="Times New Roman" w:hAnsi="Consolas"/>
+          <w:color w:val="0000FF"/>
+          <w:sz w:val="22"/>
+          <w:szCs w:val="22"/>
+          <w:bdr w:val="none" w:sz="0" w:space="0" w:color="auto" w:frame="1"/>
+        </w:rPr>
+        <w:t>'1'</w:t>
+      </w:r>
+      <w:r>
+        <w:rPr>
+          <w:rFonts w:ascii="Consolas" w:eastAsia="Times New Roman" w:hAnsi="Consolas"/>
+          <w:color w:val="000000"/>
+          <w:sz w:val="22"/>
+          <w:szCs w:val="22"/>
+          <w:bdr w:val="none" w:sz="0" w:space="0" w:color="auto" w:frame="1"/>
+        </w:rPr>
+        <w:t>) = play_home;  </w:t>
+      </w:r>
+    </w:p>
+    <w:p>
+      <w:pPr>
+        <w:numPr>
+          <w:ilvl w:val="0"/>
+          <w:numId w:val="6"/>
+        </w:numPr>
+        <w:pBdr>
+          <w:left w:val="single" w:sz="18" w:space="0" w:color="6CE26C"/>
+        </w:pBdr>
+        <w:shd w:val="clear" w:color="auto" w:fill="FFFFFF"/>
+        <w:spacing w:beforeAutospacing="1" w:afterAutospacing="1" w:line="210" w:lineRule="atLeast"/>
+        <w:rPr>
+          <w:rFonts w:ascii="Consolas" w:eastAsia="Times New Roman" w:hAnsi="Consolas"/>
+          <w:color w:val="5C5C5C"/>
+          <w:sz w:val="22"/>
+          <w:szCs w:val="22"/>
+        </w:rPr>
+      </w:pPr>
+      <w:r>
+        <w:rPr>
+          <w:rFonts w:ascii="Consolas" w:eastAsia="Times New Roman" w:hAnsi="Consolas"/>
+          <w:color w:val="000000"/>
+          <w:sz w:val="22"/>
+          <w:szCs w:val="22"/>
+          <w:bdr w:val="none" w:sz="0" w:space="0" w:color="auto" w:frame="1"/>
+        </w:rPr>
+        <w:t>run;  </w:t>
       </w:r>
     </w:p>
     <w:p/>
@@ -2147,6 +2577,7 @@
         <w:rPr>
           <w:rFonts w:ascii="Courier New" w:hAnsi="Courier New" w:cs="Courier New"/>
         </w:rPr>
+        <w:lastRenderedPageBreak/>
         <w:tab/>
         <w:t>dbms=CSV</w:t>
       </w:r>
@@ -2175,7 +2606,6 @@
         <w:rPr>
           <w:rFonts w:ascii="Courier New" w:hAnsi="Courier New" w:cs="Courier New"/>
         </w:rPr>
-        <w:lastRenderedPageBreak/>
         <w:tab/>
         <w:t>getnames=yes;</w:t>
       </w:r>
@@ -2714,6 +3144,7 @@
         <w:rPr>
           <w:rFonts w:ascii="Courier New" w:hAnsi="Courier New" w:cs="Courier New"/>
         </w:rPr>
+        <w:lastRenderedPageBreak/>
         <w:t>model shot_made_flag(event='1')= shot_distance playoffs/scale=none;</w:t>
       </w:r>
     </w:p>
@@ -2740,7 +3171,6 @@
         <w:rPr>
           <w:rFonts w:ascii="Courier New" w:hAnsi="Courier New" w:cs="Courier New"/>
         </w:rPr>
-        <w:lastRenderedPageBreak/>
         <w:t>run;</w:t>
       </w:r>
     </w:p>
@@ -4919,6 +5349,7 @@
           <w:szCs w:val="18"/>
           <w:bdr w:val="none" w:sz="0" w:space="0" w:color="auto" w:frame="1"/>
         </w:rPr>
+        <w:lastRenderedPageBreak/>
         <w:t>    proc append </w:t>
       </w:r>
       <w:r>
@@ -5115,7 +5546,6 @@
           <w:szCs w:val="18"/>
           <w:bdr w:val="none" w:sz="0" w:space="0" w:color="auto" w:frame="1"/>
         </w:rPr>
-        <w:lastRenderedPageBreak/>
         <w:t>  </w:t>
       </w:r>
     </w:p>
@@ -5548,8 +5978,6 @@
           <w:color w:val="8EAADB" w:themeColor="accent1" w:themeTint="99"/>
         </w:rPr>
       </w:pPr>
-      <w:bookmarkStart w:id="0" w:name="_GoBack"/>
-      <w:bookmarkEnd w:id="0"/>
     </w:p>
     <w:sectPr>
       <w:type w:val="continuous"/>
@@ -5663,7 +6091,7 @@
             </wp:anchor>
           </w:drawing>
         </mc:Choice>
-        <mc:Fallback xmlns:mv="urn:schemas-microsoft-com:mac:vml" xmlns:mo="http://schemas.microsoft.com/office/mac/office/2008/main">
+        <mc:Fallback xmlns:mo="http://schemas.microsoft.com/office/mac/office/2008/main" xmlns:mv="urn:schemas-microsoft-com:mac:vml">
           <w:pict>
             <v:rect w14:anchorId="44831F00" id="Rectangle 452" o:spid="_x0000_s1026" style="position:absolute;margin-left:0;margin-top:0;width:579.9pt;height:750.3pt;z-index:251659264;visibility:visible;mso-wrap-style:square;mso-width-percent:950;mso-height-percent:950;mso-wrap-distance-left:9pt;mso-wrap-distance-top:0;mso-wrap-distance-right:9pt;mso-wrap-distance-bottom:0;mso-position-horizontal:center;mso-position-horizontal-relative:page;mso-position-vertical:center;mso-position-vertical-relative:page;mso-width-percent:950;mso-height-percent:950;mso-width-relative:page;mso-height-relative:page;v-text-anchor:middle" o:gfxdata="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" filled="f" strokecolor="#747070 [1614]" strokeweight="1.25pt">
               <w10:wrap anchorx="page" anchory="page"/>
@@ -5721,7 +6149,7 @@
         <w:sz w:val="20"/>
         <w:szCs w:val="20"/>
       </w:rPr>
-      <w:t>10</w:t>
+      <w:t>8</w:t>
     </w:r>
     <w:r>
       <w:rPr>
@@ -6118,6 +6546,119 @@
     </w:lvl>
   </w:abstractNum>
   <w:abstractNum w:abstractNumId="3" w15:restartNumberingAfterBreak="0">
+    <w:nsid w:val="384E4F8A"/>
+    <w:multiLevelType w:val="multilevel"/>
+    <w:tmpl w:val="542A3EB8"/>
+    <w:lvl w:ilvl="0">
+      <w:start w:val="1"/>
+      <w:numFmt w:val="decimal"/>
+      <w:lvlText w:val="%1."/>
+      <w:lvlJc w:val="left"/>
+      <w:pPr>
+        <w:tabs>
+          <w:tab w:val="num" w:pos="720"/>
+        </w:tabs>
+        <w:ind w:left="720" w:hanging="360"/>
+      </w:pPr>
+    </w:lvl>
+    <w:lvl w:ilvl="1" w:tentative="1">
+      <w:start w:val="1"/>
+      <w:numFmt w:val="decimal"/>
+      <w:lvlText w:val="%2."/>
+      <w:lvlJc w:val="left"/>
+      <w:pPr>
+        <w:tabs>
+          <w:tab w:val="num" w:pos="1440"/>
+        </w:tabs>
+        <w:ind w:left="1440" w:hanging="360"/>
+      </w:pPr>
+    </w:lvl>
+    <w:lvl w:ilvl="2" w:tentative="1">
+      <w:start w:val="1"/>
+      <w:numFmt w:val="decimal"/>
+      <w:lvlText w:val="%3."/>
+      <w:lvlJc w:val="left"/>
+      <w:pPr>
+        <w:tabs>
+          <w:tab w:val="num" w:pos="2160"/>
+        </w:tabs>
+        <w:ind w:left="2160" w:hanging="360"/>
+      </w:pPr>
+    </w:lvl>
+    <w:lvl w:ilvl="3" w:tentative="1">
+      <w:start w:val="1"/>
+      <w:numFmt w:val="decimal"/>
+      <w:lvlText w:val="%4."/>
+      <w:lvlJc w:val="left"/>
+      <w:pPr>
+        <w:tabs>
+          <w:tab w:val="num" w:pos="2880"/>
+        </w:tabs>
+        <w:ind w:left="2880" w:hanging="360"/>
+      </w:pPr>
+    </w:lvl>
+    <w:lvl w:ilvl="4" w:tentative="1">
+      <w:start w:val="1"/>
+      <w:numFmt w:val="decimal"/>
+      <w:lvlText w:val="%5."/>
+      <w:lvlJc w:val="left"/>
+      <w:pPr>
+        <w:tabs>
+          <w:tab w:val="num" w:pos="3600"/>
+        </w:tabs>
+        <w:ind w:left="3600" w:hanging="360"/>
+      </w:pPr>
+    </w:lvl>
+    <w:lvl w:ilvl="5" w:tentative="1">
+      <w:start w:val="1"/>
+      <w:numFmt w:val="decimal"/>
+      <w:lvlText w:val="%6."/>
+      <w:lvlJc w:val="left"/>
+      <w:pPr>
+        <w:tabs>
+          <w:tab w:val="num" w:pos="4320"/>
+        </w:tabs>
+        <w:ind w:left="4320" w:hanging="360"/>
+      </w:pPr>
+    </w:lvl>
+    <w:lvl w:ilvl="6" w:tentative="1">
+      <w:start w:val="1"/>
+      <w:numFmt w:val="decimal"/>
+      <w:lvlText w:val="%7."/>
+      <w:lvlJc w:val="left"/>
+      <w:pPr>
+        <w:tabs>
+          <w:tab w:val="num" w:pos="5040"/>
+        </w:tabs>
+        <w:ind w:left="5040" w:hanging="360"/>
+      </w:pPr>
+    </w:lvl>
+    <w:lvl w:ilvl="7" w:tentative="1">
+      <w:start w:val="1"/>
+      <w:numFmt w:val="decimal"/>
+      <w:lvlText w:val="%8."/>
+      <w:lvlJc w:val="left"/>
+      <w:pPr>
+        <w:tabs>
+          <w:tab w:val="num" w:pos="5760"/>
+        </w:tabs>
+        <w:ind w:left="5760" w:hanging="360"/>
+      </w:pPr>
+    </w:lvl>
+    <w:lvl w:ilvl="8" w:tentative="1">
+      <w:start w:val="1"/>
+      <w:numFmt w:val="decimal"/>
+      <w:lvlText w:val="%9."/>
+      <w:lvlJc w:val="left"/>
+      <w:pPr>
+        <w:tabs>
+          <w:tab w:val="num" w:pos="6480"/>
+        </w:tabs>
+        <w:ind w:left="6480" w:hanging="360"/>
+      </w:pPr>
+    </w:lvl>
+  </w:abstractNum>
+  <w:abstractNum w:abstractNumId="4" w15:restartNumberingAfterBreak="0">
     <w:nsid w:val="5D733C69"/>
     <w:multiLevelType w:val="multilevel"/>
     <w:tmpl w:val="A4D61F64"/>
@@ -6230,7 +6771,7 @@
       </w:pPr>
     </w:lvl>
   </w:abstractNum>
-  <w:abstractNum w:abstractNumId="4" w15:restartNumberingAfterBreak="0">
+  <w:abstractNum w:abstractNumId="5" w15:restartNumberingAfterBreak="0">
     <w:nsid w:val="7D656033"/>
     <w:multiLevelType w:val="multilevel"/>
     <w:tmpl w:val="C4521022"/>
@@ -6350,12 +6891,15 @@
     <w:abstractNumId w:val="2"/>
   </w:num>
   <w:num w:numId="3">
-    <w:abstractNumId w:val="4"/>
+    <w:abstractNumId w:val="5"/>
   </w:num>
   <w:num w:numId="4">
     <w:abstractNumId w:val="0"/>
   </w:num>
   <w:num w:numId="5">
+    <w:abstractNumId w:val="4"/>
+  </w:num>
+  <w:num w:numId="6">
     <w:abstractNumId w:val="3"/>
   </w:num>
 </w:numbering>
@@ -7295,7 +7839,7 @@
 </file>
 
 <file path=customXml/itemProps1.xml><?xml version="1.0" encoding="utf-8"?>
-<ds:datastoreItem xmlns:ds="http://schemas.openxmlformats.org/officeDocument/2006/customXml" ds:itemID="{3BFC509F-B5AD-4ED2-981F-5E22DB6121B1}">
+<ds:datastoreItem xmlns:ds="http://schemas.openxmlformats.org/officeDocument/2006/customXml" ds:itemID="{2B3516D1-2C50-4A1D-82CD-C5EBA0D40589}">
   <ds:schemaRefs>
     <ds:schemaRef ds:uri="http://schemas.openxmlformats.org/officeDocument/2006/bibliography"/>
   </ds:schemaRefs>

</xml_diff>